<commit_message>
added scripts, GO and stuff
- added Health, Damage Scripts
- added Enemy (TODO: model / scripting
-added GUI (heart display doesn't work yet when using camera scene view)
-structured the hierachy
</commit_message>
<xml_diff>
--- a/GameDesignDocumentGPA4300.docx
+++ b/GameDesignDocumentGPA4300.docx
@@ -42,7 +42,7 @@
                         <a:effectLst/>
                         <a:extLst>
                           <a:ext uri="{C572A759-6A51-4108-AA02-DFA0A04FC94B}">
-                            <ma14:wrappingTextBoxFlag xmlns:ma14="http://schemas.microsoft.com/office/mac/drawingml/2011/main" xmlns:w="http://schemas.openxmlformats.org/wordprocessingml/2006/main" xmlns:w10="urn:schemas-microsoft-com:office:word" xmlns:v="urn:schemas-microsoft-com:vml" xmlns:o="urn:schemas-microsoft-com:office:office" xmlns:mv="urn:schemas-microsoft-com:mac:vml" xmlns:mo="http://schemas.microsoft.com/office/mac/office/2008/main" xmlns=""/>
+                            <ma14:wrappingTextBoxFlag xmlns="" xmlns:mo="http://schemas.microsoft.com/office/mac/office/2008/main" xmlns:mv="urn:schemas-microsoft-com:mac:vml" xmlns:o="urn:schemas-microsoft-com:office:office" xmlns:v="urn:schemas-microsoft-com:vml" xmlns:w10="urn:schemas-microsoft-com:office:word" xmlns:w="http://schemas.openxmlformats.org/wordprocessingml/2006/main" xmlns:ma14="http://schemas.microsoft.com/office/mac/drawingml/2011/main"/>
                           </a:ext>
                         </a:extLst>
                       </wps:spPr>
@@ -93,6 +93,7 @@
                               </w:rPr>
                               <w:t xml:space="preserve"> Design </w:t>
                             </w:r>
+                            <w:proofErr w:type="spellStart"/>
                             <w:r>
                               <w:rPr>
                                 <w:rFonts w:ascii="Open Sans" w:hAnsi="Open Sans"/>
@@ -103,6 +104,7 @@
                               </w:rPr>
                               <w:t>Document</w:t>
                             </w:r>
+                            <w:proofErr w:type="spellEnd"/>
                           </w:p>
                         </w:txbxContent>
                       </wps:txbx>
@@ -164,6 +166,7 @@
                         </w:rPr>
                         <w:t xml:space="preserve"> Design </w:t>
                       </w:r>
+                      <w:proofErr w:type="spellStart"/>
                       <w:r>
                         <w:rPr>
                           <w:rFonts w:ascii="Open Sans" w:hAnsi="Open Sans"/>
@@ -174,6 +177,7 @@
                         </w:rPr>
                         <w:t>Document</w:t>
                       </w:r>
+                      <w:proofErr w:type="spellEnd"/>
                     </w:p>
                   </w:txbxContent>
                 </v:textbox>
@@ -229,7 +233,7 @@
                         <a:effectLst/>
                         <a:extLst>
                           <a:ext uri="{C572A759-6A51-4108-AA02-DFA0A04FC94B}">
-                            <ma14:wrappingTextBoxFlag xmlns:ma14="http://schemas.microsoft.com/office/mac/drawingml/2011/main" xmlns:w="http://schemas.openxmlformats.org/wordprocessingml/2006/main" xmlns:w10="urn:schemas-microsoft-com:office:word" xmlns:v="urn:schemas-microsoft-com:vml" xmlns:o="urn:schemas-microsoft-com:office:office" xmlns:mv="urn:schemas-microsoft-com:mac:vml" xmlns:mo="http://schemas.microsoft.com/office/mac/office/2008/main" xmlns=""/>
+                            <ma14:wrappingTextBoxFlag xmlns="" xmlns:mo="http://schemas.microsoft.com/office/mac/office/2008/main" xmlns:mv="urn:schemas-microsoft-com:mac:vml" xmlns:o="urn:schemas-microsoft-com:office:office" xmlns:v="urn:schemas-microsoft-com:vml" xmlns:w10="urn:schemas-microsoft-com:office:word" xmlns:w="http://schemas.openxmlformats.org/wordprocessingml/2006/main" xmlns:ma14="http://schemas.microsoft.com/office/mac/drawingml/2011/main"/>
                           </a:ext>
                         </a:extLst>
                       </wps:spPr>
@@ -368,7 +372,7 @@
                         <a:effectLst/>
                         <a:extLst>
                           <a:ext uri="{C572A759-6A51-4108-AA02-DFA0A04FC94B}">
-                            <ma14:wrappingTextBoxFlag xmlns:ma14="http://schemas.microsoft.com/office/mac/drawingml/2011/main" xmlns:w="http://schemas.openxmlformats.org/wordprocessingml/2006/main" xmlns:w10="urn:schemas-microsoft-com:office:word" xmlns:v="urn:schemas-microsoft-com:vml" xmlns:o="urn:schemas-microsoft-com:office:office" xmlns:mv="urn:schemas-microsoft-com:mac:vml" xmlns:mo="http://schemas.microsoft.com/office/mac/office/2008/main" xmlns=""/>
+                            <ma14:wrappingTextBoxFlag xmlns="" xmlns:mo="http://schemas.microsoft.com/office/mac/office/2008/main" xmlns:mv="urn:schemas-microsoft-com:mac:vml" xmlns:o="urn:schemas-microsoft-com:office:office" xmlns:v="urn:schemas-microsoft-com:vml" xmlns:w10="urn:schemas-microsoft-com:office:word" xmlns:w="http://schemas.openxmlformats.org/wordprocessingml/2006/main" xmlns:ma14="http://schemas.microsoft.com/office/mac/drawingml/2011/main"/>
                           </a:ext>
                         </a:extLst>
                       </wps:spPr>
@@ -682,7 +686,7 @@
                         <a:effectLst/>
                         <a:extLst>
                           <a:ext uri="{C572A759-6A51-4108-AA02-DFA0A04FC94B}">
-                            <ma14:wrappingTextBoxFlag xmlns:ma14="http://schemas.microsoft.com/office/mac/drawingml/2011/main" xmlns:w="http://schemas.openxmlformats.org/wordprocessingml/2006/main" xmlns:w10="urn:schemas-microsoft-com:office:word" xmlns:v="urn:schemas-microsoft-com:vml" xmlns:o="urn:schemas-microsoft-com:office:office" xmlns:mv="urn:schemas-microsoft-com:mac:vml" xmlns:mo="http://schemas.microsoft.com/office/mac/office/2008/main" xmlns=""/>
+                            <ma14:wrappingTextBoxFlag xmlns="" xmlns:mo="http://schemas.microsoft.com/office/mac/office/2008/main" xmlns:mv="urn:schemas-microsoft-com:mac:vml" xmlns:o="urn:schemas-microsoft-com:office:office" xmlns:v="urn:schemas-microsoft-com:vml" xmlns:w10="urn:schemas-microsoft-com:office:word" xmlns:w="http://schemas.openxmlformats.org/wordprocessingml/2006/main" xmlns:ma14="http://schemas.microsoft.com/office/mac/drawingml/2011/main"/>
                           </a:ext>
                         </a:extLst>
                       </wps:spPr>
@@ -777,7 +781,7 @@
                         <a:effectLst/>
                         <a:extLst>
                           <a:ext uri="{C572A759-6A51-4108-AA02-DFA0A04FC94B}">
-                            <ma14:wrappingTextBoxFlag xmlns:ma14="http://schemas.microsoft.com/office/mac/drawingml/2011/main" xmlns:w="http://schemas.openxmlformats.org/wordprocessingml/2006/main" xmlns:w10="urn:schemas-microsoft-com:office:word" xmlns:v="urn:schemas-microsoft-com:vml" xmlns:o="urn:schemas-microsoft-com:office:office" xmlns:mv="urn:schemas-microsoft-com:mac:vml" xmlns:mo="http://schemas.microsoft.com/office/mac/office/2008/main" xmlns=""/>
+                            <ma14:wrappingTextBoxFlag xmlns="" xmlns:mo="http://schemas.microsoft.com/office/mac/office/2008/main" xmlns:mv="urn:schemas-microsoft-com:mac:vml" xmlns:o="urn:schemas-microsoft-com:office:office" xmlns:v="urn:schemas-microsoft-com:vml" xmlns:w10="urn:schemas-microsoft-com:office:word" xmlns:w="http://schemas.openxmlformats.org/wordprocessingml/2006/main" xmlns:ma14="http://schemas.microsoft.com/office/mac/drawingml/2011/main"/>
                           </a:ext>
                         </a:extLst>
                       </wps:spPr>
@@ -805,6 +809,7 @@
                                 <w:b/>
                               </w:rPr>
                             </w:pPr>
+                            <w:proofErr w:type="spellStart"/>
                             <w:r>
                               <w:rPr>
                                 <w:rFonts w:asciiTheme="majorHAnsi" w:hAnsiTheme="majorHAnsi"/>
@@ -817,7 +822,15 @@
                                 <w:rFonts w:asciiTheme="majorHAnsi" w:hAnsiTheme="majorHAnsi"/>
                                 <w:b/>
                               </w:rPr>
-                              <w:t>etztes Update</w:t>
+                              <w:t>etztes</w:t>
+                            </w:r>
+                            <w:proofErr w:type="spellEnd"/>
+                            <w:r>
+                              <w:rPr>
+                                <w:rFonts w:asciiTheme="majorHAnsi" w:hAnsiTheme="majorHAnsi"/>
+                                <w:b/>
+                              </w:rPr>
+                              <w:t xml:space="preserve"> Update</w:t>
                             </w:r>
                             <w:r>
                               <w:rPr>
@@ -880,6 +893,7 @@
                           <w:b/>
                         </w:rPr>
                       </w:pPr>
+                      <w:proofErr w:type="spellStart"/>
                       <w:r>
                         <w:rPr>
                           <w:rFonts w:asciiTheme="majorHAnsi" w:hAnsiTheme="majorHAnsi"/>
@@ -892,7 +906,15 @@
                           <w:rFonts w:asciiTheme="majorHAnsi" w:hAnsiTheme="majorHAnsi"/>
                           <w:b/>
                         </w:rPr>
-                        <w:t>etztes Update</w:t>
+                        <w:t>etztes</w:t>
+                      </w:r>
+                      <w:proofErr w:type="spellEnd"/>
+                      <w:r>
+                        <w:rPr>
+                          <w:rFonts w:asciiTheme="majorHAnsi" w:hAnsiTheme="majorHAnsi"/>
+                          <w:b/>
+                        </w:rPr>
+                        <w:t xml:space="preserve"> Update</w:t>
                       </w:r>
                       <w:r>
                         <w:rPr>
@@ -974,7 +996,7 @@
                         <a:effectLst/>
                         <a:extLst>
                           <a:ext uri="{C572A759-6A51-4108-AA02-DFA0A04FC94B}">
-                            <ma14:wrappingTextBoxFlag xmlns:ma14="http://schemas.microsoft.com/office/mac/drawingml/2011/main" xmlns:w="http://schemas.openxmlformats.org/wordprocessingml/2006/main" xmlns:w10="urn:schemas-microsoft-com:office:word" xmlns:v="urn:schemas-microsoft-com:vml" xmlns:o="urn:schemas-microsoft-com:office:office" xmlns:mv="urn:schemas-microsoft-com:mac:vml" xmlns:mo="http://schemas.microsoft.com/office/mac/office/2008/main" xmlns=""/>
+                            <ma14:wrappingTextBoxFlag xmlns="" xmlns:mo="http://schemas.microsoft.com/office/mac/office/2008/main" xmlns:mv="urn:schemas-microsoft-com:mac:vml" xmlns:o="urn:schemas-microsoft-com:office:office" xmlns:v="urn:schemas-microsoft-com:vml" xmlns:w10="urn:schemas-microsoft-com:office:word" xmlns:w="http://schemas.openxmlformats.org/wordprocessingml/2006/main" xmlns:ma14="http://schemas.microsoft.com/office/mac/drawingml/2011/main"/>
                           </a:ext>
                         </a:extLst>
                       </wps:spPr>
@@ -1238,7 +1260,7 @@
                         <a:effectLst/>
                         <a:extLst>
                           <a:ext uri="{C572A759-6A51-4108-AA02-DFA0A04FC94B}">
-                            <ma14:wrappingTextBoxFlag xmlns:ma14="http://schemas.microsoft.com/office/mac/drawingml/2011/main" xmlns:w="http://schemas.openxmlformats.org/wordprocessingml/2006/main" xmlns:w10="urn:schemas-microsoft-com:office:word" xmlns:v="urn:schemas-microsoft-com:vml" xmlns:o="urn:schemas-microsoft-com:office:office" xmlns:mv="urn:schemas-microsoft-com:mac:vml" xmlns:mo="http://schemas.microsoft.com/office/mac/office/2008/main" xmlns=""/>
+                            <ma14:wrappingTextBoxFlag xmlns="" xmlns:mo="http://schemas.microsoft.com/office/mac/office/2008/main" xmlns:mv="urn:schemas-microsoft-com:mac:vml" xmlns:o="urn:schemas-microsoft-com:office:office" xmlns:v="urn:schemas-microsoft-com:vml" xmlns:w10="urn:schemas-microsoft-com:office:word" xmlns:w="http://schemas.openxmlformats.org/wordprocessingml/2006/main" xmlns:ma14="http://schemas.microsoft.com/office/mac/drawingml/2011/main"/>
                           </a:ext>
                         </a:extLst>
                       </wps:spPr>
@@ -2474,6 +2496,7 @@
         </w:rPr>
       </w:pPr>
       <w:bookmarkStart w:id="3" w:name="_Toc297479380"/>
+      <w:proofErr w:type="spellStart"/>
       <w:r>
         <w:rPr>
           <w:lang w:val="de-DE"/>
@@ -2487,6 +2510,7 @@
         </w:rPr>
         <w:t>en</w:t>
       </w:r>
+      <w:proofErr w:type="spellEnd"/>
     </w:p>
     <w:p>
       <w:pPr>
@@ -2782,12 +2806,14 @@
         </w:rPr>
       </w:pPr>
       <w:bookmarkStart w:id="7" w:name="_Toc297479390"/>
+      <w:proofErr w:type="spellStart"/>
       <w:r>
         <w:rPr>
           <w:lang w:val="de-DE"/>
         </w:rPr>
         <w:t>Kontroll</w:t>
       </w:r>
+      <w:proofErr w:type="spellEnd"/>
       <w:r>
         <w:rPr>
           <w:lang w:val="de-DE"/>
@@ -2882,6 +2908,7 @@
               </w:rPr>
               <w:t xml:space="preserve"> </w:t>
             </w:r>
+            <w:proofErr w:type="spellStart"/>
             <w:r>
               <w:rPr>
                 <w:rFonts w:asciiTheme="majorHAnsi" w:hAnsiTheme="majorHAnsi"/>
@@ -2889,6 +2916,7 @@
               </w:rPr>
               <w:t>Eingabe</w:t>
             </w:r>
+            <w:proofErr w:type="spellEnd"/>
           </w:p>
         </w:tc>
         <w:tc>
@@ -2904,12 +2932,37 @@
                 <w:b/>
               </w:rPr>
             </w:pPr>
+            <w:proofErr w:type="spellStart"/>
             <w:r>
               <w:rPr>
                 <w:rFonts w:asciiTheme="majorHAnsi" w:hAnsiTheme="majorHAnsi"/>
                 <w:b/>
               </w:rPr>
-              <w:t>Umsetzung im Spiel</w:t>
+              <w:t>Umsetzung</w:t>
+            </w:r>
+            <w:proofErr w:type="spellEnd"/>
+            <w:r>
+              <w:rPr>
+                <w:rFonts w:asciiTheme="majorHAnsi" w:hAnsiTheme="majorHAnsi"/>
+                <w:b/>
+              </w:rPr>
+              <w:t xml:space="preserve"> </w:t>
+            </w:r>
+            <w:proofErr w:type="spellStart"/>
+            <w:r>
+              <w:rPr>
+                <w:rFonts w:asciiTheme="majorHAnsi" w:hAnsiTheme="majorHAnsi"/>
+                <w:b/>
+              </w:rPr>
+              <w:t>im</w:t>
+            </w:r>
+            <w:proofErr w:type="spellEnd"/>
+            <w:r>
+              <w:rPr>
+                <w:rFonts w:asciiTheme="majorHAnsi" w:hAnsiTheme="majorHAnsi"/>
+                <w:b/>
+              </w:rPr>
+              <w:t xml:space="preserve"> Spiel</w:t>
             </w:r>
           </w:p>
         </w:tc>
@@ -3098,9 +3151,11 @@
         <w:t xml:space="preserve">&amp; </w:t>
       </w:r>
       <w:bookmarkEnd w:id="8"/>
+      <w:proofErr w:type="spellStart"/>
       <w:r>
         <w:t>Benutzeroberfläche</w:t>
       </w:r>
+      <w:proofErr w:type="spellEnd"/>
     </w:p>
     <w:p>
       <w:pPr>
@@ -3241,12 +3296,14 @@
           <w:lang w:val="de-DE"/>
         </w:rPr>
       </w:pPr>
+      <w:proofErr w:type="spellStart"/>
       <w:r>
         <w:rPr>
           <w:lang w:val="de-DE"/>
         </w:rPr>
         <w:t>Mechanics</w:t>
       </w:r>
+      <w:proofErr w:type="spellEnd"/>
     </w:p>
     <w:p>
       <w:pPr>
@@ -3309,12 +3366,14 @@
           <w:lang w:val="de-DE"/>
         </w:rPr>
       </w:pPr>
+      <w:proofErr w:type="spellStart"/>
       <w:r>
         <w:rPr>
           <w:lang w:val="de-DE"/>
         </w:rPr>
         <w:t>Textures</w:t>
       </w:r>
+      <w:proofErr w:type="spellEnd"/>
     </w:p>
     <w:p>
       <w:pPr>
@@ -3382,8 +3441,13 @@
         <w:t xml:space="preserve"> (damage / Player collides w Enemy)</w:t>
       </w:r>
       <w:r>
-        <w:t xml:space="preserve"> / 1-100 beating heart</w:t>
-      </w:r>
+        <w:t xml:space="preserve"> / 1-100 beating </w:t>
+      </w:r>
+      <w:proofErr w:type="gramStart"/>
+      <w:r>
+        <w:t>heart</w:t>
+      </w:r>
+      <w:proofErr w:type="gramEnd"/>
     </w:p>
     <w:p>
       <w:pPr>
@@ -3396,12 +3460,42 @@
           <w:lang w:val="de-DE"/>
         </w:rPr>
       </w:pPr>
-      <w:r>
-        <w:rPr>
-          <w:lang w:val="de-DE"/>
-        </w:rPr>
-        <w:t>Github project management</w:t>
-      </w:r>
+      <w:proofErr w:type="spellStart"/>
+      <w:r>
+        <w:rPr>
+          <w:lang w:val="de-DE"/>
+        </w:rPr>
+        <w:t>Github</w:t>
+      </w:r>
+      <w:proofErr w:type="spellEnd"/>
+      <w:r>
+        <w:rPr>
+          <w:lang w:val="de-DE"/>
+        </w:rPr>
+        <w:t xml:space="preserve"> </w:t>
+      </w:r>
+      <w:proofErr w:type="spellStart"/>
+      <w:r>
+        <w:rPr>
+          <w:lang w:val="de-DE"/>
+        </w:rPr>
+        <w:t>project</w:t>
+      </w:r>
+      <w:proofErr w:type="spellEnd"/>
+      <w:r>
+        <w:rPr>
+          <w:lang w:val="de-DE"/>
+        </w:rPr>
+        <w:t xml:space="preserve"> </w:t>
+      </w:r>
+      <w:proofErr w:type="spellStart"/>
+      <w:r>
+        <w:rPr>
+          <w:lang w:val="de-DE"/>
+        </w:rPr>
+        <w:t>management</w:t>
+      </w:r>
+      <w:proofErr w:type="spellEnd"/>
     </w:p>
     <w:p>
       <w:pPr>
@@ -3424,8 +3518,16 @@
         <w:rPr>
           <w:lang w:val="de-DE"/>
         </w:rPr>
-        <w:t xml:space="preserve"> menu</w:t>
-      </w:r>
+        <w:t xml:space="preserve"> </w:t>
+      </w:r>
+      <w:proofErr w:type="spellStart"/>
+      <w:r>
+        <w:rPr>
+          <w:lang w:val="de-DE"/>
+        </w:rPr>
+        <w:t>menu</w:t>
+      </w:r>
+      <w:proofErr w:type="spellEnd"/>
     </w:p>
     <w:p>
       <w:pPr>
@@ -3461,6 +3563,60 @@
           <w:lang w:val="de-DE"/>
         </w:rPr>
       </w:pPr>
+    </w:p>
+    <w:p>
+      <w:pPr>
+        <w:pStyle w:val="berschrift1"/>
+        <w:rPr>
+          <w:lang w:val="de-DE"/>
+        </w:rPr>
+      </w:pPr>
+      <w:r>
+        <w:rPr>
+          <w:lang w:val="de-DE"/>
+        </w:rPr>
+        <w:t>Probleme</w:t>
+      </w:r>
+    </w:p>
+    <w:p>
+      <w:pPr>
+        <w:pStyle w:val="Listenabsatz"/>
+        <w:numPr>
+          <w:ilvl w:val="0"/>
+          <w:numId w:val="14"/>
+        </w:numPr>
+        <w:rPr>
+          <w:lang w:val="de-DE"/>
+        </w:rPr>
+      </w:pPr>
+      <w:proofErr w:type="spellStart"/>
+      <w:r>
+        <w:rPr>
+          <w:lang w:val="de-DE"/>
+        </w:rPr>
+        <w:t>Camera</w:t>
+      </w:r>
+      <w:proofErr w:type="spellEnd"/>
+      <w:r>
+        <w:rPr>
+          <w:lang w:val="de-DE"/>
+        </w:rPr>
+        <w:t xml:space="preserve"> zeigt </w:t>
+      </w:r>
+      <w:proofErr w:type="spellStart"/>
+      <w:r>
+        <w:rPr>
+          <w:lang w:val="de-DE"/>
+        </w:rPr>
+        <w:t>iwie</w:t>
+      </w:r>
+      <w:proofErr w:type="spellEnd"/>
+      <w:r>
+        <w:rPr>
+          <w:lang w:val="de-DE"/>
+        </w:rPr>
+        <w:t xml:space="preserve"> den Canvas im Spiel nicht an.</w:t>
+      </w:r>
     </w:p>
     <w:sectPr>
       <w:headerReference w:type="even" r:id="rId8"/>
@@ -3621,7 +3777,7 @@
                       <a:effectLst/>
                       <a:extLst>
                         <a:ext uri="{C572A759-6A51-4108-AA02-DFA0A04FC94B}">
-                          <ma14:wrappingTextBoxFlag xmlns:ma14="http://schemas.microsoft.com/office/mac/drawingml/2011/main" xmlns:w="http://schemas.openxmlformats.org/wordprocessingml/2006/main" xmlns:w10="urn:schemas-microsoft-com:office:word" xmlns:v="urn:schemas-microsoft-com:vml" xmlns:o="urn:schemas-microsoft-com:office:office" xmlns:mv="urn:schemas-microsoft-com:mac:vml" xmlns:mo="http://schemas.microsoft.com/office/mac/office/2008/main" xmlns=""/>
+                          <ma14:wrappingTextBoxFlag xmlns="" xmlns:mo="http://schemas.microsoft.com/office/mac/office/2008/main" xmlns:mv="urn:schemas-microsoft-com:mac:vml" xmlns:o="urn:schemas-microsoft-com:office:office" xmlns:v="urn:schemas-microsoft-com:vml" xmlns:w10="urn:schemas-microsoft-com:office:word" xmlns:w="http://schemas.openxmlformats.org/wordprocessingml/2006/main" xmlns:ma14="http://schemas.microsoft.com/office/mac/drawingml/2011/main"/>
                         </a:ext>
                       </a:extLst>
                     </wps:spPr>
@@ -4085,7 +4241,7 @@
                       <a:effectLst/>
                       <a:extLst>
                         <a:ext uri="{C572A759-6A51-4108-AA02-DFA0A04FC94B}">
-                          <ma14:wrappingTextBoxFlag xmlns:ma14="http://schemas.microsoft.com/office/mac/drawingml/2011/main" xmlns:w="http://schemas.openxmlformats.org/wordprocessingml/2006/main" xmlns:w10="urn:schemas-microsoft-com:office:word" xmlns:v="urn:schemas-microsoft-com:vml" xmlns:o="urn:schemas-microsoft-com:office:office" xmlns:mv="urn:schemas-microsoft-com:mac:vml" xmlns:mo="http://schemas.microsoft.com/office/mac/office/2008/main" xmlns=""/>
+                          <ma14:wrappingTextBoxFlag xmlns="" xmlns:mo="http://schemas.microsoft.com/office/mac/office/2008/main" xmlns:mv="urn:schemas-microsoft-com:mac:vml" xmlns:o="urn:schemas-microsoft-com:office:office" xmlns:v="urn:schemas-microsoft-com:vml" xmlns:w10="urn:schemas-microsoft-com:office:word" xmlns:w="http://schemas.openxmlformats.org/wordprocessingml/2006/main" xmlns:ma14="http://schemas.microsoft.com/office/mac/drawingml/2011/main"/>
                         </a:ext>
                       </a:extLst>
                     </wps:spPr>
@@ -4276,7 +4432,7 @@
                       <a:effectLst/>
                       <a:extLst>
                         <a:ext uri="{C572A759-6A51-4108-AA02-DFA0A04FC94B}">
-                          <ma14:wrappingTextBoxFlag xmlns:ma14="http://schemas.microsoft.com/office/mac/drawingml/2011/main" xmlns:w="http://schemas.openxmlformats.org/wordprocessingml/2006/main" xmlns:w10="urn:schemas-microsoft-com:office:word" xmlns:v="urn:schemas-microsoft-com:vml" xmlns:o="urn:schemas-microsoft-com:office:office" xmlns:mv="urn:schemas-microsoft-com:mac:vml" xmlns:mo="http://schemas.microsoft.com/office/mac/office/2008/main" xmlns=""/>
+                          <ma14:wrappingTextBoxFlag xmlns="" xmlns:mo="http://schemas.microsoft.com/office/mac/office/2008/main" xmlns:mv="urn:schemas-microsoft-com:mac:vml" xmlns:o="urn:schemas-microsoft-com:office:office" xmlns:v="urn:schemas-microsoft-com:vml" xmlns:w10="urn:schemas-microsoft-com:office:word" xmlns:w="http://schemas.openxmlformats.org/wordprocessingml/2006/main" xmlns:ma14="http://schemas.microsoft.com/office/mac/drawingml/2011/main"/>
                         </a:ext>
                       </a:extLst>
                     </wps:spPr>
@@ -4403,7 +4559,7 @@
                       <a:effectLst/>
                       <a:extLst>
                         <a:ext uri="{C572A759-6A51-4108-AA02-DFA0A04FC94B}">
-                          <ma14:wrappingTextBoxFlag xmlns:ma14="http://schemas.microsoft.com/office/mac/drawingml/2011/main" xmlns:w="http://schemas.openxmlformats.org/wordprocessingml/2006/main" xmlns:w10="urn:schemas-microsoft-com:office:word" xmlns:v="urn:schemas-microsoft-com:vml" xmlns:o="urn:schemas-microsoft-com:office:office" xmlns:mv="urn:schemas-microsoft-com:mac:vml" xmlns:mo="http://schemas.microsoft.com/office/mac/office/2008/main" xmlns=""/>
+                          <ma14:wrappingTextBoxFlag xmlns="" xmlns:mo="http://schemas.microsoft.com/office/mac/office/2008/main" xmlns:mv="urn:schemas-microsoft-com:mac:vml" xmlns:o="urn:schemas-microsoft-com:office:office" xmlns:v="urn:schemas-microsoft-com:vml" xmlns:w10="urn:schemas-microsoft-com:office:word" xmlns:w="http://schemas.openxmlformats.org/wordprocessingml/2006/main" xmlns:ma14="http://schemas.microsoft.com/office/mac/drawingml/2011/main"/>
                         </a:ext>
                       </a:extLst>
                     </wps:spPr>
@@ -4529,7 +4685,7 @@
                       <a:effectLst/>
                       <a:extLst>
                         <a:ext uri="{C572A759-6A51-4108-AA02-DFA0A04FC94B}">
-                          <ma14:wrappingTextBoxFlag xmlns:ma14="http://schemas.microsoft.com/office/mac/drawingml/2011/main" xmlns:w="http://schemas.openxmlformats.org/wordprocessingml/2006/main" xmlns:w10="urn:schemas-microsoft-com:office:word" xmlns:v="urn:schemas-microsoft-com:vml" xmlns:o="urn:schemas-microsoft-com:office:office" xmlns:mv="urn:schemas-microsoft-com:mac:vml" xmlns:mo="http://schemas.microsoft.com/office/mac/office/2008/main" xmlns=""/>
+                          <ma14:wrappingTextBoxFlag xmlns="" xmlns:mo="http://schemas.microsoft.com/office/mac/office/2008/main" xmlns:mv="urn:schemas-microsoft-com:mac:vml" xmlns:o="urn:schemas-microsoft-com:office:office" xmlns:v="urn:schemas-microsoft-com:vml" xmlns:w10="urn:schemas-microsoft-com:office:word" xmlns:w="http://schemas.openxmlformats.org/wordprocessingml/2006/main" xmlns:ma14="http://schemas.microsoft.com/office/mac/drawingml/2011/main"/>
                         </a:ext>
                       </a:extLst>
                     </wps:spPr>
@@ -6336,6 +6492,7 @@
     <w:lsdException w:name="HTML Sample" w:semiHidden="1" w:unhideWhenUsed="1"/>
     <w:lsdException w:name="HTML Typewriter" w:semiHidden="1" w:unhideWhenUsed="1"/>
     <w:lsdException w:name="HTML Variable" w:semiHidden="1" w:unhideWhenUsed="1"/>
+    <w:lsdException w:name="Normal Table" w:semiHidden="1" w:unhideWhenUsed="1"/>
     <w:lsdException w:name="annotation subject" w:semiHidden="1" w:unhideWhenUsed="1"/>
     <w:lsdException w:name="No List" w:semiHidden="1" w:unhideWhenUsed="1"/>
     <w:lsdException w:name="Outline List 1" w:semiHidden="1" w:unhideWhenUsed="1"/>
@@ -6382,8 +6539,10 @@
     <w:lsdException w:name="Table Subtle 2" w:semiHidden="1" w:unhideWhenUsed="1"/>
     <w:lsdException w:name="Table Web 1" w:semiHidden="1" w:unhideWhenUsed="1"/>
     <w:lsdException w:name="Table Web 2" w:semiHidden="1" w:unhideWhenUsed="1"/>
+    <w:lsdException w:name="Table Web 3" w:semiHidden="1" w:unhideWhenUsed="1"/>
     <w:lsdException w:name="Balloon Text" w:semiHidden="1" w:unhideWhenUsed="1"/>
     <w:lsdException w:name="Table Grid" w:uiPriority="59"/>
+    <w:lsdException w:name="Table Theme" w:semiHidden="1" w:unhideWhenUsed="1"/>
     <w:lsdException w:name="Placeholder Text" w:semiHidden="1"/>
     <w:lsdException w:name="No Spacing" w:uiPriority="1" w:qFormat="1"/>
     <w:lsdException w:name="Light Shading" w:uiPriority="60"/>
@@ -7262,6 +7421,7 @@
   <w:rsids>
     <w:rsidRoot w:val="00CF672C"/>
     <w:rsid w:val="0009513E"/>
+    <w:rsid w:val="00337FCB"/>
     <w:rsid w:val="004B7C79"/>
     <w:rsid w:val="00575624"/>
     <w:rsid w:val="00661824"/>
@@ -7418,6 +7578,7 @@
     <w:lsdException w:name="HTML Sample" w:semiHidden="1" w:unhideWhenUsed="1"/>
     <w:lsdException w:name="HTML Typewriter" w:semiHidden="1" w:unhideWhenUsed="1"/>
     <w:lsdException w:name="HTML Variable" w:semiHidden="1" w:unhideWhenUsed="1"/>
+    <w:lsdException w:name="Normal Table" w:semiHidden="1" w:unhideWhenUsed="1"/>
     <w:lsdException w:name="annotation subject" w:semiHidden="1" w:unhideWhenUsed="1"/>
     <w:lsdException w:name="No List" w:semiHidden="1" w:unhideWhenUsed="1"/>
     <w:lsdException w:name="Outline List 1" w:semiHidden="1" w:unhideWhenUsed="1"/>
@@ -7464,8 +7625,10 @@
     <w:lsdException w:name="Table Subtle 2" w:semiHidden="1" w:unhideWhenUsed="1"/>
     <w:lsdException w:name="Table Web 1" w:semiHidden="1" w:unhideWhenUsed="1"/>
     <w:lsdException w:name="Table Web 2" w:semiHidden="1" w:unhideWhenUsed="1"/>
+    <w:lsdException w:name="Table Web 3" w:semiHidden="1" w:unhideWhenUsed="1"/>
     <w:lsdException w:name="Balloon Text" w:semiHidden="1" w:unhideWhenUsed="1"/>
     <w:lsdException w:name="Table Grid" w:uiPriority="59"/>
+    <w:lsdException w:name="Table Theme" w:semiHidden="1" w:unhideWhenUsed="1"/>
     <w:lsdException w:name="Placeholder Text" w:semiHidden="1"/>
     <w:lsdException w:name="No Spacing" w:uiPriority="1" w:qFormat="1"/>
     <w:lsdException w:name="Light Shading" w:uiPriority="60"/>

</xml_diff>

<commit_message>
Added AI Enemy with weapon
</commit_message>
<xml_diff>
--- a/GameDesignDocumentGPA4300.docx
+++ b/GameDesignDocumentGPA4300.docx
@@ -16,15 +16,15 @@
         <mc:AlternateContent>
           <mc:Choice Requires="wps">
             <w:drawing>
-              <wp:anchor distT="0" distB="0" distL="114300" distR="114300" simplePos="0" relativeHeight="251656704" behindDoc="1" locked="0" layoutInCell="1" allowOverlap="1" wp14:anchorId="512A2302" wp14:editId="15D647BE">
+              <wp:anchor distT="0" distB="0" distL="114300" distR="114300" simplePos="0" relativeHeight="251656704" behindDoc="1" locked="0" layoutInCell="1" allowOverlap="1" wp14:anchorId="512A2302" wp14:editId="2274AD7F">
                 <wp:simplePos x="0" y="0"/>
                 <wp:positionH relativeFrom="margin">
-                  <wp:posOffset>-57150</wp:posOffset>
+                  <wp:posOffset>-51955</wp:posOffset>
                 </wp:positionH>
                 <wp:positionV relativeFrom="paragraph">
-                  <wp:posOffset>-219075</wp:posOffset>
+                  <wp:posOffset>-218209</wp:posOffset>
                 </wp:positionV>
-                <wp:extent cx="4972050" cy="685800"/>
+                <wp:extent cx="5996190" cy="685800"/>
                 <wp:effectExtent l="0" t="0" r="0" b="0"/>
                 <wp:wrapNone/>
                 <wp:docPr id="1" name="Text Box 1"/>
@@ -36,7 +36,7 @@
                       <wps:spPr>
                         <a:xfrm>
                           <a:off x="0" y="0"/>
-                          <a:ext cx="4972050" cy="685800"/>
+                          <a:ext cx="5996190" cy="685800"/>
                         </a:xfrm>
                         <a:prstGeom prst="rect">
                           <a:avLst/>
@@ -48,7 +48,7 @@
                         <a:effectLst/>
                         <a:extLst>
                           <a:ext uri="{C572A759-6A51-4108-AA02-DFA0A04FC94B}">
-                            <ma14:wrappingTextBoxFlag xmlns:ma14="http://schemas.microsoft.com/office/mac/drawingml/2011/main" xmlns:w="http://schemas.openxmlformats.org/wordprocessingml/2006/main" xmlns:w10="urn:schemas-microsoft-com:office:word" xmlns:v="urn:schemas-microsoft-com:vml" xmlns:o="urn:schemas-microsoft-com:office:office" xmlns:mv="urn:schemas-microsoft-com:mac:vml" xmlns:mo="http://schemas.microsoft.com/office/mac/office/2008/main" xmlns="" xmlns:w16sdtdh="http://schemas.microsoft.com/office/word/2020/wordml/sdtdatahash" xmlns:w16="http://schemas.microsoft.com/office/word/2018/wordml" xmlns:w16cex="http://schemas.microsoft.com/office/word/2018/wordml/cex"/>
+                            <ma14:wrappingTextBoxFlag xmlns:w16cex="http://schemas.microsoft.com/office/word/2018/wordml/cex" xmlns:w16="http://schemas.microsoft.com/office/word/2018/wordml" xmlns:w16sdtdh="http://schemas.microsoft.com/office/word/2020/wordml/sdtdatahash" xmlns="" xmlns:mo="http://schemas.microsoft.com/office/mac/office/2008/main" xmlns:mv="urn:schemas-microsoft-com:mac:vml" xmlns:o="urn:schemas-microsoft-com:office:office" xmlns:v="urn:schemas-microsoft-com:vml" xmlns:w10="urn:schemas-microsoft-com:office:word" xmlns:w="http://schemas.openxmlformats.org/wordprocessingml/2006/main" xmlns:ma14="http://schemas.microsoft.com/office/mac/drawingml/2011/main"/>
                           </a:ext>
                         </a:extLst>
                       </wps:spPr>
@@ -70,6 +70,9 @@
                         <w:txbxContent>
                           <w:p>
                             <w:pPr>
+                              <w:pBdr>
+                                <w:bottom w:val="single" w:sz="6" w:space="1" w:color="auto"/>
+                              </w:pBdr>
                               <w:rPr>
                                 <w:rFonts w:ascii="Open Sans" w:hAnsi="Open Sans"/>
                                 <w:b/>
@@ -107,6 +110,16 @@
                             </w:r>
                             <w:proofErr w:type="spellEnd"/>
                           </w:p>
+                          <w:p>
+                            <w:pPr>
+                              <w:rPr>
+                                <w:rFonts w:ascii="Open Sans" w:hAnsi="Open Sans"/>
+                                <w:b/>
+                                <w:sz w:val="52"/>
+                                <w:szCs w:val="52"/>
+                              </w:rPr>
+                            </w:pPr>
+                          </w:p>
                         </w:txbxContent>
                       </wps:txbx>
                       <wps:bodyPr rot="0" spcFirstLastPara="0" vertOverflow="overflow" horzOverflow="overflow" vert="horz" wrap="square" lIns="91440" tIns="45720" rIns="91440" bIns="45720" numCol="1" spcCol="0" rtlCol="0" fromWordArt="0" anchor="t" anchorCtr="0" forceAA="0" compatLnSpc="1">
@@ -133,11 +146,14 @@
                 <v:stroke joinstyle="miter"/>
                 <v:path gradientshapeok="t" o:connecttype="rect"/>
               </v:shapetype>
-              <v:shape id="Text Box 1" o:spid="_x0000_s1026" type="#_x0000_t202" style="position:absolute;margin-left:-4.5pt;margin-top:-17.25pt;width:391.5pt;height:54pt;z-index:-251659776;visibility:visible;mso-wrap-style:square;mso-width-percent:0;mso-height-percent:0;mso-wrap-distance-left:9pt;mso-wrap-distance-top:0;mso-wrap-distance-right:9pt;mso-wrap-distance-bottom:0;mso-position-horizontal:absolute;mso-position-horizontal-relative:margin;mso-position-vertical:absolute;mso-position-vertical-relative:text;mso-width-percent:0;mso-height-percent:0;mso-width-relative:margin;mso-height-relative:margin;v-text-anchor:top" o:gfxdata="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" filled="f" stroked="f">
+              <v:shape id="Text Box 1" o:spid="_x0000_s1026" type="#_x0000_t202" style="position:absolute;margin-left:-4.1pt;margin-top:-17.2pt;width:472.15pt;height:54pt;z-index:-251659776;visibility:visible;mso-wrap-style:square;mso-width-percent:0;mso-height-percent:0;mso-wrap-distance-left:9pt;mso-wrap-distance-top:0;mso-wrap-distance-right:9pt;mso-wrap-distance-bottom:0;mso-position-horizontal:absolute;mso-position-horizontal-relative:margin;mso-position-vertical:absolute;mso-position-vertical-relative:text;mso-width-percent:0;mso-height-percent:0;mso-width-relative:margin;mso-height-relative:margin;v-text-anchor:top" o:gfxdata="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" filled="f" stroked="f">
                 <v:textbox>
                   <w:txbxContent>
                     <w:p>
                       <w:pPr>
+                        <w:pBdr>
+                          <w:bottom w:val="single" w:sz="6" w:space="1" w:color="auto"/>
+                        </w:pBdr>
                         <w:rPr>
                           <w:rFonts w:ascii="Open Sans" w:hAnsi="Open Sans"/>
                           <w:b/>
@@ -175,6 +191,16 @@
                       </w:r>
                       <w:proofErr w:type="spellEnd"/>
                     </w:p>
+                    <w:p>
+                      <w:pPr>
+                        <w:rPr>
+                          <w:rFonts w:ascii="Open Sans" w:hAnsi="Open Sans"/>
+                          <w:b/>
+                          <w:sz w:val="52"/>
+                          <w:szCs w:val="52"/>
+                        </w:rPr>
+                      </w:pPr>
+                    </w:p>
                   </w:txbxContent>
                 </v:textbox>
                 <w10:wrap anchorx="margin"/>
@@ -202,10 +228,87 @@
           <w:rFonts w:asciiTheme="majorHAnsi" w:hAnsiTheme="majorHAnsi" w:cstheme="majorHAnsi"/>
           <w:noProof/>
         </w:rPr>
+        <w:drawing>
+          <wp:anchor distT="0" distB="0" distL="114300" distR="114300" simplePos="0" relativeHeight="251659264" behindDoc="1" locked="0" layoutInCell="1" allowOverlap="1" wp14:anchorId="569A4B7F" wp14:editId="39916F09">
+            <wp:simplePos x="0" y="0"/>
+            <wp:positionH relativeFrom="column">
+              <wp:posOffset>0</wp:posOffset>
+            </wp:positionH>
+            <wp:positionV relativeFrom="paragraph">
+              <wp:posOffset>188999</wp:posOffset>
+            </wp:positionV>
+            <wp:extent cx="5886450" cy="3095625"/>
+            <wp:effectExtent l="0" t="0" r="0" b="9525"/>
+            <wp:wrapNone/>
+            <wp:docPr id="2" name="Grafik 2"/>
+            <wp:cNvGraphicFramePr>
+              <a:graphicFrameLocks xmlns:a="http://schemas.openxmlformats.org/drawingml/2006/main" noChangeAspect="1"/>
+            </wp:cNvGraphicFramePr>
+            <a:graphic xmlns:a="http://schemas.openxmlformats.org/drawingml/2006/main">
+              <a:graphicData uri="http://schemas.openxmlformats.org/drawingml/2006/picture">
+                <pic:pic xmlns:pic="http://schemas.openxmlformats.org/drawingml/2006/picture">
+                  <pic:nvPicPr>
+                    <pic:cNvPr id="0" name="Picture 1"/>
+                    <pic:cNvPicPr>
+                      <a:picLocks noChangeAspect="1" noChangeArrowheads="1"/>
+                    </pic:cNvPicPr>
+                  </pic:nvPicPr>
+                  <pic:blipFill>
+                    <a:blip r:embed="rId8">
+                      <a:extLst>
+                        <a:ext uri="{BEBA8EAE-BF5A-486C-A8C5-ECC9F3942E4B}">
+                          <a14:imgProps xmlns:a14="http://schemas.microsoft.com/office/drawing/2010/main">
+                            <a14:imgLayer r:embed="rId9">
+                              <a14:imgEffect>
+                                <a14:brightnessContrast bright="-20000" contrast="-40000"/>
+                              </a14:imgEffect>
+                            </a14:imgLayer>
+                          </a14:imgProps>
+                        </a:ext>
+                        <a:ext uri="{28A0092B-C50C-407E-A947-70E740481C1C}">
+                          <a14:useLocalDpi xmlns:a14="http://schemas.microsoft.com/office/drawing/2010/main" val="0"/>
+                        </a:ext>
+                      </a:extLst>
+                    </a:blip>
+                    <a:srcRect/>
+                    <a:stretch>
+                      <a:fillRect/>
+                    </a:stretch>
+                  </pic:blipFill>
+                  <pic:spPr bwMode="auto">
+                    <a:xfrm>
+                      <a:off x="0" y="0"/>
+                      <a:ext cx="5886450" cy="3095625"/>
+                    </a:xfrm>
+                    <a:prstGeom prst="rect">
+                      <a:avLst/>
+                    </a:prstGeom>
+                    <a:noFill/>
+                    <a:ln>
+                      <a:noFill/>
+                    </a:ln>
+                  </pic:spPr>
+                </pic:pic>
+              </a:graphicData>
+            </a:graphic>
+            <wp14:sizeRelH relativeFrom="margin">
+              <wp14:pctWidth>0</wp14:pctWidth>
+            </wp14:sizeRelH>
+            <wp14:sizeRelV relativeFrom="margin">
+              <wp14:pctHeight>0</wp14:pctHeight>
+            </wp14:sizeRelV>
+          </wp:anchor>
+        </w:drawing>
+      </w:r>
+      <w:r>
+        <w:rPr>
+          <w:rFonts w:asciiTheme="majorHAnsi" w:hAnsiTheme="majorHAnsi" w:cstheme="majorHAnsi"/>
+          <w:noProof/>
+        </w:rPr>
         <mc:AlternateContent>
           <mc:Choice Requires="wps">
             <w:drawing>
-              <wp:anchor distT="0" distB="0" distL="114300" distR="114300" simplePos="0" relativeHeight="251652608" behindDoc="0" locked="0" layoutInCell="1" allowOverlap="1" wp14:anchorId="075FBB11" wp14:editId="73C72EDF">
+              <wp:anchor distT="0" distB="0" distL="114300" distR="114300" simplePos="0" relativeHeight="251657216" behindDoc="0" locked="0" layoutInCell="1" allowOverlap="1" wp14:anchorId="075FBB11" wp14:editId="73C72EDF">
                 <wp:simplePos x="0" y="0"/>
                 <wp:positionH relativeFrom="margin">
                   <wp:posOffset>0</wp:posOffset>
@@ -237,7 +340,7 @@
                         <a:effectLst/>
                         <a:extLst>
                           <a:ext uri="{C572A759-6A51-4108-AA02-DFA0A04FC94B}">
-                            <ma14:wrappingTextBoxFlag xmlns:ma14="http://schemas.microsoft.com/office/mac/drawingml/2011/main" xmlns:w="http://schemas.openxmlformats.org/wordprocessingml/2006/main" xmlns:w10="urn:schemas-microsoft-com:office:word" xmlns:v="urn:schemas-microsoft-com:vml" xmlns:o="urn:schemas-microsoft-com:office:office" xmlns:mv="urn:schemas-microsoft-com:mac:vml" xmlns:mo="http://schemas.microsoft.com/office/mac/office/2008/main" xmlns="" xmlns:w16sdtdh="http://schemas.microsoft.com/office/word/2020/wordml/sdtdatahash" xmlns:w16="http://schemas.microsoft.com/office/word/2018/wordml" xmlns:w16cex="http://schemas.microsoft.com/office/word/2018/wordml/cex"/>
+                            <ma14:wrappingTextBoxFlag xmlns:w16cex="http://schemas.microsoft.com/office/word/2018/wordml/cex" xmlns:w16="http://schemas.microsoft.com/office/word/2018/wordml" xmlns:w16sdtdh="http://schemas.microsoft.com/office/word/2020/wordml/sdtdatahash" xmlns="" xmlns:mo="http://schemas.microsoft.com/office/mac/office/2008/main" xmlns:mv="urn:schemas-microsoft-com:mac:vml" xmlns:o="urn:schemas-microsoft-com:office:office" xmlns:v="urn:schemas-microsoft-com:vml" xmlns:w10="urn:schemas-microsoft-com:office:word" xmlns:w="http://schemas.openxmlformats.org/wordprocessingml/2006/main" xmlns:ma14="http://schemas.microsoft.com/office/mac/drawingml/2011/main"/>
                           </a:ext>
                         </a:extLst>
                       </wps:spPr>
@@ -298,7 +401,7 @@
           </mc:Choice>
           <mc:Fallback>
             <w:pict>
-              <v:shape w14:anchorId="075FBB11" id="Text Box 3" o:spid="_x0000_s1027" type="#_x0000_t202" style="position:absolute;margin-left:0;margin-top:14.95pt;width:463.5pt;height:1in;z-index:251652608;visibility:visible;mso-wrap-style:square;mso-width-percent:0;mso-height-percent:0;mso-wrap-distance-left:9pt;mso-wrap-distance-top:0;mso-wrap-distance-right:9pt;mso-wrap-distance-bottom:0;mso-position-horizontal:absolute;mso-position-horizontal-relative:margin;mso-position-vertical:absolute;mso-position-vertical-relative:text;mso-width-percent:0;mso-height-percent:0;mso-width-relative:margin;mso-height-relative:margin;v-text-anchor:top" o:gfxdata="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" filled="f" stroked="f">
+              <v:shape w14:anchorId="075FBB11" id="Text Box 3" o:spid="_x0000_s1027" type="#_x0000_t202" style="position:absolute;margin-left:0;margin-top:14.95pt;width:463.5pt;height:1in;z-index:251657216;visibility:visible;mso-wrap-style:square;mso-width-percent:0;mso-height-percent:0;mso-wrap-distance-left:9pt;mso-wrap-distance-top:0;mso-wrap-distance-right:9pt;mso-wrap-distance-bottom:0;mso-position-horizontal:absolute;mso-position-horizontal-relative:margin;mso-position-vertical:absolute;mso-position-vertical-relative:text;mso-width-percent:0;mso-height-percent:0;mso-width-relative:margin;mso-height-relative:margin;v-text-anchor:top" o:gfxdata="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" filled="f" stroked="f">
                 <v:textbox>
                   <w:txbxContent>
                     <w:p>
@@ -335,82 +438,6 @@
           <w:rFonts w:asciiTheme="majorHAnsi" w:hAnsiTheme="majorHAnsi" w:cstheme="majorHAnsi"/>
         </w:rPr>
       </w:pPr>
-      <w:bookmarkStart w:id="0" w:name="_GoBack"/>
-      <w:r>
-        <w:rPr>
-          <w:rFonts w:asciiTheme="majorHAnsi" w:hAnsiTheme="majorHAnsi" w:cstheme="majorHAnsi"/>
-          <w:noProof/>
-        </w:rPr>
-        <w:drawing>
-          <wp:anchor distT="0" distB="0" distL="114300" distR="114300" simplePos="0" relativeHeight="251663872" behindDoc="1" locked="0" layoutInCell="1" allowOverlap="1" wp14:anchorId="569A4B7F" wp14:editId="5BE69111">
-            <wp:simplePos x="0" y="0"/>
-            <wp:positionH relativeFrom="column">
-              <wp:posOffset>0</wp:posOffset>
-            </wp:positionH>
-            <wp:positionV relativeFrom="paragraph">
-              <wp:posOffset>3810</wp:posOffset>
-            </wp:positionV>
-            <wp:extent cx="5944320" cy="3096000"/>
-            <wp:effectExtent l="0" t="0" r="0" b="9525"/>
-            <wp:wrapNone/>
-            <wp:docPr id="2" name="Grafik 2"/>
-            <wp:cNvGraphicFramePr>
-              <a:graphicFrameLocks xmlns:a="http://schemas.openxmlformats.org/drawingml/2006/main" noChangeAspect="1"/>
-            </wp:cNvGraphicFramePr>
-            <a:graphic xmlns:a="http://schemas.openxmlformats.org/drawingml/2006/main">
-              <a:graphicData uri="http://schemas.openxmlformats.org/drawingml/2006/picture">
-                <pic:pic xmlns:pic="http://schemas.openxmlformats.org/drawingml/2006/picture">
-                  <pic:nvPicPr>
-                    <pic:cNvPr id="0" name="Picture 1"/>
-                    <pic:cNvPicPr>
-                      <a:picLocks noChangeAspect="1" noChangeArrowheads="1"/>
-                    </pic:cNvPicPr>
-                  </pic:nvPicPr>
-                  <pic:blipFill>
-                    <a:blip r:embed="rId8">
-                      <a:extLst>
-                        <a:ext uri="{BEBA8EAE-BF5A-486C-A8C5-ECC9F3942E4B}">
-                          <a14:imgProps xmlns:a14="http://schemas.microsoft.com/office/drawing/2010/main">
-                            <a14:imgLayer r:embed="rId9">
-                              <a14:imgEffect>
-                                <a14:brightnessContrast bright="-20000" contrast="-40000"/>
-                              </a14:imgEffect>
-                            </a14:imgLayer>
-                          </a14:imgProps>
-                        </a:ext>
-                        <a:ext uri="{28A0092B-C50C-407E-A947-70E740481C1C}">
-                          <a14:useLocalDpi xmlns:a14="http://schemas.microsoft.com/office/drawing/2010/main" val="0"/>
-                        </a:ext>
-                      </a:extLst>
-                    </a:blip>
-                    <a:srcRect/>
-                    <a:stretch>
-                      <a:fillRect/>
-                    </a:stretch>
-                  </pic:blipFill>
-                  <pic:spPr bwMode="auto">
-                    <a:xfrm>
-                      <a:off x="0" y="0"/>
-                      <a:ext cx="5944320" cy="3096000"/>
-                    </a:xfrm>
-                    <a:prstGeom prst="rect">
-                      <a:avLst/>
-                    </a:prstGeom>
-                    <a:noFill/>
-                    <a:ln>
-                      <a:noFill/>
-                    </a:ln>
-                  </pic:spPr>
-                </pic:pic>
-              </a:graphicData>
-            </a:graphic>
-            <wp14:sizeRelV relativeFrom="margin">
-              <wp14:pctHeight>0</wp14:pctHeight>
-            </wp14:sizeRelV>
-          </wp:anchor>
-        </w:drawing>
-      </w:r>
-      <w:bookmarkEnd w:id="0"/>
     </w:p>
     <w:p>
       <w:pPr>
@@ -479,7 +506,7 @@
                         <a:effectLst/>
                         <a:extLst>
                           <a:ext uri="{C572A759-6A51-4108-AA02-DFA0A04FC94B}">
-                            <ma14:wrappingTextBoxFlag xmlns:ma14="http://schemas.microsoft.com/office/mac/drawingml/2011/main" xmlns:w="http://schemas.openxmlformats.org/wordprocessingml/2006/main" xmlns:w10="urn:schemas-microsoft-com:office:word" xmlns:v="urn:schemas-microsoft-com:vml" xmlns:o="urn:schemas-microsoft-com:office:office" xmlns:mv="urn:schemas-microsoft-com:mac:vml" xmlns:mo="http://schemas.microsoft.com/office/mac/office/2008/main" xmlns="" xmlns:w16sdtdh="http://schemas.microsoft.com/office/word/2020/wordml/sdtdatahash" xmlns:w16="http://schemas.microsoft.com/office/word/2018/wordml" xmlns:w16cex="http://schemas.microsoft.com/office/word/2018/wordml/cex"/>
+                            <ma14:wrappingTextBoxFlag xmlns:w16cex="http://schemas.microsoft.com/office/word/2018/wordml/cex" xmlns:w16="http://schemas.microsoft.com/office/word/2018/wordml" xmlns:w16sdtdh="http://schemas.microsoft.com/office/word/2020/wordml/sdtdatahash" xmlns="" xmlns:mo="http://schemas.microsoft.com/office/mac/office/2008/main" xmlns:mv="urn:schemas-microsoft-com:mac:vml" xmlns:o="urn:schemas-microsoft-com:office:office" xmlns:v="urn:schemas-microsoft-com:vml" xmlns:w10="urn:schemas-microsoft-com:office:word" xmlns:w="http://schemas.openxmlformats.org/wordprocessingml/2006/main" xmlns:ma14="http://schemas.microsoft.com/office/mac/drawingml/2011/main"/>
                           </a:ext>
                         </a:extLst>
                       </wps:spPr>
@@ -702,6 +729,8 @@
           <w:rFonts w:asciiTheme="majorHAnsi" w:hAnsiTheme="majorHAnsi" w:cstheme="majorHAnsi"/>
         </w:rPr>
       </w:pPr>
+      <w:bookmarkStart w:id="0" w:name="_GoBack"/>
+      <w:bookmarkEnd w:id="0"/>
     </w:p>
     <w:p>
       <w:pPr>
@@ -865,7 +894,7 @@
                         <a:effectLst/>
                         <a:extLst>
                           <a:ext uri="{C572A759-6A51-4108-AA02-DFA0A04FC94B}">
-                            <ma14:wrappingTextBoxFlag xmlns:ma14="http://schemas.microsoft.com/office/mac/drawingml/2011/main" xmlns:w="http://schemas.openxmlformats.org/wordprocessingml/2006/main" xmlns:w10="urn:schemas-microsoft-com:office:word" xmlns:v="urn:schemas-microsoft-com:vml" xmlns:o="urn:schemas-microsoft-com:office:office" xmlns:mv="urn:schemas-microsoft-com:mac:vml" xmlns:mo="http://schemas.microsoft.com/office/mac/office/2008/main" xmlns="" xmlns:w16sdtdh="http://schemas.microsoft.com/office/word/2020/wordml/sdtdatahash" xmlns:w16="http://schemas.microsoft.com/office/word/2018/wordml" xmlns:w16cex="http://schemas.microsoft.com/office/word/2018/wordml/cex"/>
+                            <ma14:wrappingTextBoxFlag xmlns:w16cex="http://schemas.microsoft.com/office/word/2018/wordml/cex" xmlns:w16="http://schemas.microsoft.com/office/word/2018/wordml" xmlns:w16sdtdh="http://schemas.microsoft.com/office/word/2020/wordml/sdtdatahash" xmlns="" xmlns:mo="http://schemas.microsoft.com/office/mac/office/2008/main" xmlns:mv="urn:schemas-microsoft-com:mac:vml" xmlns:o="urn:schemas-microsoft-com:office:office" xmlns:v="urn:schemas-microsoft-com:vml" xmlns:w10="urn:schemas-microsoft-com:office:word" xmlns:w="http://schemas.openxmlformats.org/wordprocessingml/2006/main" xmlns:ma14="http://schemas.microsoft.com/office/mac/drawingml/2011/main"/>
                           </a:ext>
                         </a:extLst>
                       </wps:spPr>
@@ -961,7 +990,7 @@
                         <a:effectLst/>
                         <a:extLst>
                           <a:ext uri="{C572A759-6A51-4108-AA02-DFA0A04FC94B}">
-                            <ma14:wrappingTextBoxFlag xmlns:ma14="http://schemas.microsoft.com/office/mac/drawingml/2011/main" xmlns:w="http://schemas.openxmlformats.org/wordprocessingml/2006/main" xmlns:w10="urn:schemas-microsoft-com:office:word" xmlns:v="urn:schemas-microsoft-com:vml" xmlns:o="urn:schemas-microsoft-com:office:office" xmlns:mv="urn:schemas-microsoft-com:mac:vml" xmlns:mo="http://schemas.microsoft.com/office/mac/office/2008/main" xmlns="" xmlns:w16sdtdh="http://schemas.microsoft.com/office/word/2020/wordml/sdtdatahash" xmlns:w16="http://schemas.microsoft.com/office/word/2018/wordml" xmlns:w16cex="http://schemas.microsoft.com/office/word/2018/wordml/cex"/>
+                            <ma14:wrappingTextBoxFlag xmlns:w16cex="http://schemas.microsoft.com/office/word/2018/wordml/cex" xmlns:w16="http://schemas.microsoft.com/office/word/2018/wordml" xmlns:w16sdtdh="http://schemas.microsoft.com/office/word/2020/wordml/sdtdatahash" xmlns="" xmlns:mo="http://schemas.microsoft.com/office/mac/office/2008/main" xmlns:mv="urn:schemas-microsoft-com:mac:vml" xmlns:o="urn:schemas-microsoft-com:office:office" xmlns:v="urn:schemas-microsoft-com:vml" xmlns:w10="urn:schemas-microsoft-com:office:word" xmlns:w="http://schemas.openxmlformats.org/wordprocessingml/2006/main" xmlns:ma14="http://schemas.microsoft.com/office/mac/drawingml/2011/main"/>
                           </a:ext>
                         </a:extLst>
                       </wps:spPr>
@@ -1159,7 +1188,7 @@
                         <a:effectLst/>
                         <a:extLst>
                           <a:ext uri="{C572A759-6A51-4108-AA02-DFA0A04FC94B}">
-                            <ma14:wrappingTextBoxFlag xmlns:ma14="http://schemas.microsoft.com/office/mac/drawingml/2011/main" xmlns:w="http://schemas.openxmlformats.org/wordprocessingml/2006/main" xmlns:w10="urn:schemas-microsoft-com:office:word" xmlns:v="urn:schemas-microsoft-com:vml" xmlns:o="urn:schemas-microsoft-com:office:office" xmlns:mv="urn:schemas-microsoft-com:mac:vml" xmlns:mo="http://schemas.microsoft.com/office/mac/office/2008/main" xmlns="" xmlns:w16sdtdh="http://schemas.microsoft.com/office/word/2020/wordml/sdtdatahash" xmlns:w16="http://schemas.microsoft.com/office/word/2018/wordml" xmlns:w16cex="http://schemas.microsoft.com/office/word/2018/wordml/cex"/>
+                            <ma14:wrappingTextBoxFlag xmlns:w16cex="http://schemas.microsoft.com/office/word/2018/wordml/cex" xmlns:w16="http://schemas.microsoft.com/office/word/2018/wordml" xmlns:w16sdtdh="http://schemas.microsoft.com/office/word/2020/wordml/sdtdatahash" xmlns="" xmlns:mo="http://schemas.microsoft.com/office/mac/office/2008/main" xmlns:mv="urn:schemas-microsoft-com:mac:vml" xmlns:o="urn:schemas-microsoft-com:office:office" xmlns:v="urn:schemas-microsoft-com:vml" xmlns:w10="urn:schemas-microsoft-com:office:word" xmlns:w="http://schemas.openxmlformats.org/wordprocessingml/2006/main" xmlns:ma14="http://schemas.microsoft.com/office/mac/drawingml/2011/main"/>
                           </a:ext>
                         </a:extLst>
                       </wps:spPr>
@@ -1408,7 +1437,7 @@
                         <a:effectLst/>
                         <a:extLst>
                           <a:ext uri="{C572A759-6A51-4108-AA02-DFA0A04FC94B}">
-                            <ma14:wrappingTextBoxFlag xmlns:ma14="http://schemas.microsoft.com/office/mac/drawingml/2011/main" xmlns:w="http://schemas.openxmlformats.org/wordprocessingml/2006/main" xmlns:w10="urn:schemas-microsoft-com:office:word" xmlns:v="urn:schemas-microsoft-com:vml" xmlns:o="urn:schemas-microsoft-com:office:office" xmlns:mv="urn:schemas-microsoft-com:mac:vml" xmlns:mo="http://schemas.microsoft.com/office/mac/office/2008/main" xmlns="" xmlns:w16sdtdh="http://schemas.microsoft.com/office/word/2020/wordml/sdtdatahash" xmlns:w16="http://schemas.microsoft.com/office/word/2018/wordml" xmlns:w16cex="http://schemas.microsoft.com/office/word/2018/wordml/cex"/>
+                            <ma14:wrappingTextBoxFlag xmlns:w16cex="http://schemas.microsoft.com/office/word/2018/wordml/cex" xmlns:w16="http://schemas.microsoft.com/office/word/2018/wordml" xmlns:w16sdtdh="http://schemas.microsoft.com/office/word/2020/wordml/sdtdatahash" xmlns="" xmlns:mo="http://schemas.microsoft.com/office/mac/office/2008/main" xmlns:mv="urn:schemas-microsoft-com:mac:vml" xmlns:o="urn:schemas-microsoft-com:office:office" xmlns:v="urn:schemas-microsoft-com:vml" xmlns:w10="urn:schemas-microsoft-com:office:word" xmlns:w="http://schemas.openxmlformats.org/wordprocessingml/2006/main" xmlns:ma14="http://schemas.microsoft.com/office/mac/drawingml/2011/main"/>
                           </a:ext>
                         </a:extLst>
                       </wps:spPr>
@@ -2619,33 +2648,29 @@
         <w:pStyle w:val="Style1n"/>
         <w:rPr>
           <w:rFonts w:cstheme="majorHAnsi"/>
-        </w:rPr>
-      </w:pPr>
-      <w:r>
-        <w:rPr>
-          <w:rFonts w:cstheme="majorHAnsi"/>
+          <w:lang w:val="en-US"/>
+        </w:rPr>
+      </w:pPr>
+      <w:r>
+        <w:rPr>
+          <w:rFonts w:cstheme="majorHAnsi"/>
+          <w:lang w:val="en-US"/>
         </w:rPr>
         <w:t xml:space="preserve">- </w:t>
       </w:r>
-      <w:proofErr w:type="spellStart"/>
-      <w:r>
-        <w:rPr>
-          <w:rFonts w:cstheme="majorHAnsi"/>
-        </w:rPr>
-        <w:t>Creepy</w:t>
-      </w:r>
-      <w:proofErr w:type="spellEnd"/>
-      <w:r>
-        <w:rPr>
-          <w:rFonts w:cstheme="majorHAnsi"/>
-        </w:rPr>
-        <w:t xml:space="preserve"> Survival Adventure</w:t>
-      </w:r>
-    </w:p>
-    <w:p>
-      <w:pPr>
-        <w:rPr>
-          <w:rFonts w:asciiTheme="majorHAnsi" w:hAnsiTheme="majorHAnsi" w:cstheme="majorHAnsi"/>
+      <w:r>
+        <w:rPr>
+          <w:rFonts w:cstheme="majorHAnsi"/>
+          <w:lang w:val="en-US"/>
+        </w:rPr>
+        <w:t>Creepy Survival Adventure</w:t>
+      </w:r>
+    </w:p>
+    <w:p>
+      <w:pPr>
+        <w:rPr>
+          <w:rFonts w:asciiTheme="majorHAnsi" w:hAnsiTheme="majorHAnsi" w:cstheme="majorHAnsi"/>
+          <w:lang w:val="en-US"/>
         </w:rPr>
       </w:pPr>
     </w:p>
@@ -2690,11 +2715,13 @@
         <w:pStyle w:val="Style1n"/>
         <w:rPr>
           <w:rFonts w:cstheme="majorHAnsi"/>
-        </w:rPr>
-      </w:pPr>
-      <w:r>
-        <w:rPr>
-          <w:rFonts w:cstheme="majorHAnsi"/>
+          <w:lang w:val="en-US"/>
+        </w:rPr>
+      </w:pPr>
+      <w:r>
+        <w:rPr>
+          <w:rFonts w:cstheme="majorHAnsi"/>
+          <w:lang w:val="en-US"/>
         </w:rPr>
         <w:t>PC</w:t>
       </w:r>
@@ -2703,6 +2730,7 @@
       <w:pPr>
         <w:rPr>
           <w:rFonts w:asciiTheme="majorHAnsi" w:hAnsiTheme="majorHAnsi" w:cstheme="majorHAnsi"/>
+          <w:lang w:val="en-US"/>
         </w:rPr>
       </w:pPr>
     </w:p>
@@ -3755,55 +3783,34 @@
               <w:rPr>
                 <w:rFonts w:asciiTheme="majorHAnsi" w:hAnsiTheme="majorHAnsi" w:cstheme="majorHAnsi"/>
                 <w:highlight w:val="green"/>
+                <w:lang w:val="en-US"/>
               </w:rPr>
             </w:pPr>
+            <w:r>
+              <w:rPr>
+                <w:rFonts w:asciiTheme="majorHAnsi" w:hAnsiTheme="majorHAnsi" w:cstheme="majorHAnsi"/>
+                <w:highlight w:val="green"/>
+                <w:lang w:val="en-US"/>
+              </w:rPr>
+              <w:t>Mechanics (</w:t>
+            </w:r>
             <w:proofErr w:type="spellStart"/>
             <w:r>
               <w:rPr>
                 <w:rFonts w:asciiTheme="majorHAnsi" w:hAnsiTheme="majorHAnsi" w:cstheme="majorHAnsi"/>
                 <w:highlight w:val="green"/>
+                <w:lang w:val="en-US"/>
               </w:rPr>
-              <w:t>Mechanics</w:t>
+              <w:t>z.B</w:t>
             </w:r>
             <w:proofErr w:type="spellEnd"/>
             <w:r>
               <w:rPr>
                 <w:rFonts w:asciiTheme="majorHAnsi" w:hAnsiTheme="majorHAnsi" w:cstheme="majorHAnsi"/>
                 <w:highlight w:val="green"/>
+                <w:lang w:val="en-US"/>
               </w:rPr>
-              <w:t xml:space="preserve"> (z.B. </w:t>
-            </w:r>
-            <w:proofErr w:type="spellStart"/>
-            <w:r>
-              <w:rPr>
-                <w:rFonts w:asciiTheme="majorHAnsi" w:hAnsiTheme="majorHAnsi" w:cstheme="majorHAnsi"/>
-                <w:highlight w:val="green"/>
-              </w:rPr>
-              <w:t>path</w:t>
-            </w:r>
-            <w:proofErr w:type="spellEnd"/>
-            <w:r>
-              <w:rPr>
-                <w:rFonts w:asciiTheme="majorHAnsi" w:hAnsiTheme="majorHAnsi" w:cstheme="majorHAnsi"/>
-                <w:highlight w:val="green"/>
-              </w:rPr>
-              <w:t xml:space="preserve"> </w:t>
-            </w:r>
-            <w:proofErr w:type="spellStart"/>
-            <w:r>
-              <w:rPr>
-                <w:rFonts w:asciiTheme="majorHAnsi" w:hAnsiTheme="majorHAnsi" w:cstheme="majorHAnsi"/>
-                <w:highlight w:val="green"/>
-              </w:rPr>
-              <w:t>finding</w:t>
-            </w:r>
-            <w:proofErr w:type="spellEnd"/>
-            <w:r>
-              <w:rPr>
-                <w:rFonts w:asciiTheme="majorHAnsi" w:hAnsiTheme="majorHAnsi" w:cstheme="majorHAnsi"/>
-                <w:highlight w:val="green"/>
-              </w:rPr>
-              <w:t>)</w:t>
+              <w:t>. path finding)</w:t>
             </w:r>
           </w:p>
         </w:tc>
@@ -3882,94 +3889,16 @@
             <w:pPr>
               <w:rPr>
                 <w:rFonts w:asciiTheme="majorHAnsi" w:hAnsiTheme="majorHAnsi" w:cstheme="majorHAnsi"/>
+                <w:lang w:val="en-US"/>
               </w:rPr>
             </w:pPr>
             <w:r>
               <w:rPr>
                 <w:rFonts w:asciiTheme="majorHAnsi" w:hAnsiTheme="majorHAnsi" w:cstheme="majorHAnsi"/>
                 <w:highlight w:val="yellow"/>
+                <w:lang w:val="en-US"/>
               </w:rPr>
-              <w:t>Enemy KI (</w:t>
-            </w:r>
-            <w:proofErr w:type="spellStart"/>
-            <w:r>
-              <w:rPr>
-                <w:rFonts w:asciiTheme="majorHAnsi" w:hAnsiTheme="majorHAnsi" w:cstheme="majorHAnsi"/>
-                <w:highlight w:val="yellow"/>
-              </w:rPr>
-              <w:t>player</w:t>
-            </w:r>
-            <w:proofErr w:type="spellEnd"/>
-            <w:r>
-              <w:rPr>
-                <w:rFonts w:asciiTheme="majorHAnsi" w:hAnsiTheme="majorHAnsi" w:cstheme="majorHAnsi"/>
-                <w:highlight w:val="yellow"/>
-              </w:rPr>
-              <w:t xml:space="preserve"> </w:t>
-            </w:r>
-            <w:proofErr w:type="spellStart"/>
-            <w:r>
-              <w:rPr>
-                <w:rFonts w:asciiTheme="majorHAnsi" w:hAnsiTheme="majorHAnsi" w:cstheme="majorHAnsi"/>
-                <w:highlight w:val="yellow"/>
-              </w:rPr>
-              <w:t>proximity</w:t>
-            </w:r>
-            <w:proofErr w:type="spellEnd"/>
-            <w:r>
-              <w:rPr>
-                <w:rFonts w:asciiTheme="majorHAnsi" w:hAnsiTheme="majorHAnsi" w:cstheme="majorHAnsi"/>
-                <w:highlight w:val="yellow"/>
-              </w:rPr>
-              <w:t xml:space="preserve"> </w:t>
-            </w:r>
-            <w:proofErr w:type="spellStart"/>
-            <w:r>
-              <w:rPr>
-                <w:rFonts w:asciiTheme="majorHAnsi" w:hAnsiTheme="majorHAnsi" w:cstheme="majorHAnsi"/>
-                <w:highlight w:val="yellow"/>
-              </w:rPr>
-              <w:t>detection</w:t>
-            </w:r>
-            <w:proofErr w:type="spellEnd"/>
-            <w:r>
-              <w:rPr>
-                <w:rFonts w:asciiTheme="majorHAnsi" w:hAnsiTheme="majorHAnsi" w:cstheme="majorHAnsi"/>
-                <w:highlight w:val="yellow"/>
-              </w:rPr>
-              <w:t xml:space="preserve">, </w:t>
-            </w:r>
-            <w:proofErr w:type="spellStart"/>
-            <w:r>
-              <w:rPr>
-                <w:rFonts w:asciiTheme="majorHAnsi" w:hAnsiTheme="majorHAnsi" w:cstheme="majorHAnsi"/>
-                <w:highlight w:val="yellow"/>
-              </w:rPr>
-              <w:t>detection</w:t>
-            </w:r>
-            <w:proofErr w:type="spellEnd"/>
-            <w:r>
-              <w:rPr>
-                <w:rFonts w:asciiTheme="majorHAnsi" w:hAnsiTheme="majorHAnsi" w:cstheme="majorHAnsi"/>
-                <w:highlight w:val="yellow"/>
-              </w:rPr>
-              <w:t xml:space="preserve"> </w:t>
-            </w:r>
-            <w:proofErr w:type="spellStart"/>
-            <w:r>
-              <w:rPr>
-                <w:rFonts w:asciiTheme="majorHAnsi" w:hAnsiTheme="majorHAnsi" w:cstheme="majorHAnsi"/>
-                <w:highlight w:val="yellow"/>
-              </w:rPr>
-              <w:t>mechanic</w:t>
-            </w:r>
-            <w:proofErr w:type="spellEnd"/>
-            <w:r>
-              <w:rPr>
-                <w:rFonts w:asciiTheme="majorHAnsi" w:hAnsiTheme="majorHAnsi" w:cstheme="majorHAnsi"/>
-                <w:highlight w:val="yellow"/>
-              </w:rPr>
-              <w:t>)</w:t>
+              <w:t>Enemy KI (player proximity detection, detection mechanic)</w:t>
             </w:r>
           </w:p>
         </w:tc>
@@ -3982,46 +3911,16 @@
               <w:rPr>
                 <w:rFonts w:asciiTheme="majorHAnsi" w:hAnsiTheme="majorHAnsi" w:cstheme="majorHAnsi"/>
                 <w:highlight w:val="yellow"/>
+                <w:lang w:val="en-US"/>
               </w:rPr>
             </w:pPr>
             <w:r>
               <w:rPr>
                 <w:rFonts w:asciiTheme="majorHAnsi" w:hAnsiTheme="majorHAnsi" w:cstheme="majorHAnsi"/>
                 <w:highlight w:val="yellow"/>
+                <w:lang w:val="en-US"/>
               </w:rPr>
-              <w:t xml:space="preserve">Level Design (Fallen, </w:t>
-            </w:r>
-            <w:proofErr w:type="spellStart"/>
-            <w:r>
-              <w:rPr>
-                <w:rFonts w:asciiTheme="majorHAnsi" w:hAnsiTheme="majorHAnsi" w:cstheme="majorHAnsi"/>
-                <w:highlight w:val="yellow"/>
-              </w:rPr>
-              <w:t>exit</w:t>
-            </w:r>
-            <w:proofErr w:type="spellEnd"/>
-            <w:r>
-              <w:rPr>
-                <w:rFonts w:asciiTheme="majorHAnsi" w:hAnsiTheme="majorHAnsi" w:cstheme="majorHAnsi"/>
-                <w:highlight w:val="yellow"/>
-              </w:rPr>
-              <w:t xml:space="preserve"> </w:t>
-            </w:r>
-            <w:proofErr w:type="spellStart"/>
-            <w:r>
-              <w:rPr>
-                <w:rFonts w:asciiTheme="majorHAnsi" w:hAnsiTheme="majorHAnsi" w:cstheme="majorHAnsi"/>
-                <w:highlight w:val="yellow"/>
-              </w:rPr>
-              <w:t>points</w:t>
-            </w:r>
-            <w:proofErr w:type="spellEnd"/>
-            <w:r>
-              <w:rPr>
-                <w:rFonts w:asciiTheme="majorHAnsi" w:hAnsiTheme="majorHAnsi" w:cstheme="majorHAnsi"/>
-                <w:highlight w:val="yellow"/>
-              </w:rPr>
-              <w:t xml:space="preserve">) </w:t>
+              <w:t xml:space="preserve">Level Design (Fallen, exit points) </w:t>
             </w:r>
           </w:p>
         </w:tc>
@@ -4033,110 +3932,16 @@
             <w:pPr>
               <w:rPr>
                 <w:rFonts w:asciiTheme="majorHAnsi" w:hAnsiTheme="majorHAnsi" w:cstheme="majorHAnsi"/>
+                <w:lang w:val="en-US"/>
               </w:rPr>
             </w:pPr>
             <w:r>
               <w:rPr>
                 <w:rFonts w:asciiTheme="majorHAnsi" w:hAnsiTheme="majorHAnsi" w:cstheme="majorHAnsi"/>
                 <w:highlight w:val="green"/>
+                <w:lang w:val="en-US"/>
               </w:rPr>
-              <w:t xml:space="preserve">Health </w:t>
-            </w:r>
-            <w:proofErr w:type="spellStart"/>
-            <w:r>
-              <w:rPr>
-                <w:rFonts w:asciiTheme="majorHAnsi" w:hAnsiTheme="majorHAnsi" w:cstheme="majorHAnsi"/>
-                <w:highlight w:val="green"/>
-              </w:rPr>
-              <w:t>mechanic</w:t>
-            </w:r>
-            <w:proofErr w:type="spellEnd"/>
-            <w:r>
-              <w:rPr>
-                <w:rFonts w:asciiTheme="majorHAnsi" w:hAnsiTheme="majorHAnsi" w:cstheme="majorHAnsi"/>
-                <w:highlight w:val="green"/>
-              </w:rPr>
-              <w:t xml:space="preserve"> (</w:t>
-            </w:r>
-            <w:proofErr w:type="spellStart"/>
-            <w:r>
-              <w:rPr>
-                <w:rFonts w:asciiTheme="majorHAnsi" w:hAnsiTheme="majorHAnsi" w:cstheme="majorHAnsi"/>
-                <w:highlight w:val="green"/>
-              </w:rPr>
-              <w:t>heart</w:t>
-            </w:r>
-            <w:proofErr w:type="spellEnd"/>
-            <w:r>
-              <w:rPr>
-                <w:rFonts w:asciiTheme="majorHAnsi" w:hAnsiTheme="majorHAnsi" w:cstheme="majorHAnsi"/>
-                <w:highlight w:val="green"/>
-              </w:rPr>
-              <w:t xml:space="preserve"> </w:t>
-            </w:r>
-            <w:proofErr w:type="spellStart"/>
-            <w:r>
-              <w:rPr>
-                <w:rFonts w:asciiTheme="majorHAnsi" w:hAnsiTheme="majorHAnsi" w:cstheme="majorHAnsi"/>
-                <w:highlight w:val="green"/>
-              </w:rPr>
-              <w:t>animation</w:t>
-            </w:r>
-            <w:proofErr w:type="spellEnd"/>
-            <w:r>
-              <w:rPr>
-                <w:rFonts w:asciiTheme="majorHAnsi" w:hAnsiTheme="majorHAnsi" w:cstheme="majorHAnsi"/>
-                <w:highlight w:val="green"/>
-              </w:rPr>
-              <w:t xml:space="preserve">, </w:t>
-            </w:r>
-            <w:proofErr w:type="spellStart"/>
-            <w:r>
-              <w:rPr>
-                <w:rFonts w:asciiTheme="majorHAnsi" w:hAnsiTheme="majorHAnsi" w:cstheme="majorHAnsi"/>
-                <w:highlight w:val="green"/>
-              </w:rPr>
-              <w:t>damage</w:t>
-            </w:r>
-            <w:proofErr w:type="spellEnd"/>
-            <w:r>
-              <w:rPr>
-                <w:rFonts w:asciiTheme="majorHAnsi" w:hAnsiTheme="majorHAnsi" w:cstheme="majorHAnsi"/>
-                <w:highlight w:val="green"/>
-              </w:rPr>
-              <w:t xml:space="preserve"> / </w:t>
-            </w:r>
-            <w:proofErr w:type="spellStart"/>
-            <w:r>
-              <w:rPr>
-                <w:rFonts w:asciiTheme="majorHAnsi" w:hAnsiTheme="majorHAnsi" w:cstheme="majorHAnsi"/>
-                <w:highlight w:val="green"/>
-              </w:rPr>
-              <w:t>health</w:t>
-            </w:r>
-            <w:proofErr w:type="spellEnd"/>
-            <w:r>
-              <w:rPr>
-                <w:rFonts w:asciiTheme="majorHAnsi" w:hAnsiTheme="majorHAnsi" w:cstheme="majorHAnsi"/>
-                <w:highlight w:val="green"/>
-              </w:rPr>
-              <w:t xml:space="preserve"> </w:t>
-            </w:r>
-            <w:proofErr w:type="spellStart"/>
-            <w:r>
-              <w:rPr>
-                <w:rFonts w:asciiTheme="majorHAnsi" w:hAnsiTheme="majorHAnsi" w:cstheme="majorHAnsi"/>
-                <w:highlight w:val="green"/>
-              </w:rPr>
-              <w:t>system</w:t>
-            </w:r>
-            <w:proofErr w:type="spellEnd"/>
-            <w:r>
-              <w:rPr>
-                <w:rFonts w:asciiTheme="majorHAnsi" w:hAnsiTheme="majorHAnsi" w:cstheme="majorHAnsi"/>
-                <w:highlight w:val="green"/>
-              </w:rPr>
-              <w:t>)</w:t>
+              <w:t>Health mechanic (heart animation, damage / health system)</w:t>
             </w:r>
           </w:p>
         </w:tc>
@@ -4537,115 +4342,50 @@
         </w:numPr>
         <w:rPr>
           <w:rFonts w:asciiTheme="majorHAnsi" w:hAnsiTheme="majorHAnsi" w:cstheme="majorHAnsi"/>
-        </w:rPr>
-      </w:pPr>
-      <w:r>
-        <w:rPr>
-          <w:rFonts w:asciiTheme="majorHAnsi" w:hAnsiTheme="majorHAnsi" w:cstheme="majorHAnsi"/>
+          <w:lang w:val="en-US"/>
+        </w:rPr>
+      </w:pPr>
+      <w:r>
+        <w:rPr>
+          <w:rFonts w:asciiTheme="majorHAnsi" w:hAnsiTheme="majorHAnsi" w:cstheme="majorHAnsi"/>
+          <w:lang w:val="en-US"/>
         </w:rPr>
         <w:t>Enemy KI</w:t>
       </w:r>
       <w:r>
         <w:rPr>
           <w:rFonts w:asciiTheme="majorHAnsi" w:hAnsiTheme="majorHAnsi" w:cstheme="majorHAnsi"/>
-        </w:rPr>
-        <w:t xml:space="preserve"> – in </w:t>
-      </w:r>
-      <w:proofErr w:type="spellStart"/>
-      <w:r>
-        <w:rPr>
-          <w:rFonts w:asciiTheme="majorHAnsi" w:hAnsiTheme="majorHAnsi" w:cstheme="majorHAnsi"/>
-        </w:rPr>
-        <w:t>progress</w:t>
-      </w:r>
-      <w:proofErr w:type="spellEnd"/>
-      <w:r>
-        <w:rPr>
-          <w:rFonts w:asciiTheme="majorHAnsi" w:hAnsiTheme="majorHAnsi" w:cstheme="majorHAnsi"/>
+          <w:lang w:val="en-US"/>
+        </w:rPr>
+        <w:t xml:space="preserve"> – in progress</w:t>
+      </w:r>
+      <w:r>
+        <w:rPr>
+          <w:rFonts w:asciiTheme="majorHAnsi" w:hAnsiTheme="majorHAnsi" w:cstheme="majorHAnsi"/>
+          <w:lang w:val="en-US"/>
         </w:rPr>
         <w:t xml:space="preserve"> (</w:t>
       </w:r>
       <w:r>
         <w:rPr>
           <w:rFonts w:asciiTheme="majorHAnsi" w:hAnsiTheme="majorHAnsi" w:cstheme="majorHAnsi"/>
+          <w:lang w:val="en-US"/>
         </w:rPr>
         <w:t xml:space="preserve">TODO: </w:t>
       </w:r>
-      <w:proofErr w:type="spellStart"/>
-      <w:r>
-        <w:rPr>
-          <w:rFonts w:asciiTheme="majorHAnsi" w:hAnsiTheme="majorHAnsi" w:cstheme="majorHAnsi"/>
-        </w:rPr>
-        <w:t>detection</w:t>
-      </w:r>
-      <w:proofErr w:type="spellEnd"/>
-      <w:r>
-        <w:rPr>
-          <w:rFonts w:asciiTheme="majorHAnsi" w:hAnsiTheme="majorHAnsi" w:cstheme="majorHAnsi"/>
-        </w:rPr>
-        <w:t xml:space="preserve"> </w:t>
-      </w:r>
-      <w:proofErr w:type="spellStart"/>
-      <w:r>
-        <w:rPr>
-          <w:rFonts w:asciiTheme="majorHAnsi" w:hAnsiTheme="majorHAnsi" w:cstheme="majorHAnsi"/>
-        </w:rPr>
-        <w:t>mechanic</w:t>
-      </w:r>
-      <w:proofErr w:type="spellEnd"/>
-      <w:r>
-        <w:rPr>
-          <w:rFonts w:asciiTheme="majorHAnsi" w:hAnsiTheme="majorHAnsi" w:cstheme="majorHAnsi"/>
-        </w:rPr>
-        <w:t xml:space="preserve">, </w:t>
-      </w:r>
-      <w:r>
-        <w:rPr>
-          <w:rFonts w:asciiTheme="majorHAnsi" w:hAnsiTheme="majorHAnsi" w:cstheme="majorHAnsi"/>
-        </w:rPr>
-        <w:t xml:space="preserve">smart </w:t>
-      </w:r>
-      <w:proofErr w:type="spellStart"/>
-      <w:r>
-        <w:rPr>
-          <w:rFonts w:asciiTheme="majorHAnsi" w:hAnsiTheme="majorHAnsi" w:cstheme="majorHAnsi"/>
-        </w:rPr>
-        <w:t>player</w:t>
-      </w:r>
-      <w:proofErr w:type="spellEnd"/>
-      <w:r>
-        <w:rPr>
-          <w:rFonts w:asciiTheme="majorHAnsi" w:hAnsiTheme="majorHAnsi" w:cstheme="majorHAnsi"/>
-        </w:rPr>
-        <w:t xml:space="preserve"> </w:t>
-      </w:r>
-      <w:proofErr w:type="spellStart"/>
-      <w:r>
-        <w:rPr>
-          <w:rFonts w:asciiTheme="majorHAnsi" w:hAnsiTheme="majorHAnsi" w:cstheme="majorHAnsi"/>
-        </w:rPr>
-        <w:t>proximity</w:t>
-      </w:r>
-      <w:proofErr w:type="spellEnd"/>
-      <w:r>
-        <w:rPr>
-          <w:rFonts w:asciiTheme="majorHAnsi" w:hAnsiTheme="majorHAnsi" w:cstheme="majorHAnsi"/>
-        </w:rPr>
-        <w:t xml:space="preserve"> </w:t>
-      </w:r>
-      <w:proofErr w:type="spellStart"/>
-      <w:r>
-        <w:rPr>
-          <w:rFonts w:asciiTheme="majorHAnsi" w:hAnsiTheme="majorHAnsi" w:cstheme="majorHAnsi"/>
-        </w:rPr>
-        <w:t>detection</w:t>
-      </w:r>
-      <w:proofErr w:type="spellEnd"/>
-      <w:r>
-        <w:rPr>
-          <w:rFonts w:asciiTheme="majorHAnsi" w:hAnsiTheme="majorHAnsi" w:cstheme="majorHAnsi"/>
-        </w:rPr>
-        <w:t>)</w:t>
+      <w:r>
+        <w:rPr>
+          <w:rFonts w:asciiTheme="majorHAnsi" w:hAnsiTheme="majorHAnsi" w:cstheme="majorHAnsi"/>
+          <w:lang w:val="en-US"/>
+        </w:rPr>
+        <w:t xml:space="preserve">detection mechanic, </w:t>
+      </w:r>
+      <w:r>
+        <w:rPr>
+          <w:rFonts w:asciiTheme="majorHAnsi" w:hAnsiTheme="majorHAnsi" w:cstheme="majorHAnsi"/>
+          <w:lang w:val="en-US"/>
+        </w:rPr>
+        <w:t>smart player proximity detection)</w:t>
       </w:r>
     </w:p>
     <w:p>
@@ -4764,28 +4504,45 @@
       <w:r>
         <w:rPr>
           <w:rFonts w:asciiTheme="majorHAnsi" w:hAnsiTheme="majorHAnsi" w:cstheme="majorHAnsi"/>
+          <w:lang w:val="en-US"/>
         </w:rPr>
         <w:t>Level Design</w:t>
       </w:r>
       <w:r>
         <w:rPr>
           <w:rFonts w:asciiTheme="majorHAnsi" w:hAnsiTheme="majorHAnsi" w:cstheme="majorHAnsi"/>
-        </w:rPr>
-        <w:t xml:space="preserve"> – in </w:t>
+          <w:lang w:val="en-US"/>
+        </w:rPr>
+        <w:t xml:space="preserve"> – in progress</w:t>
+      </w:r>
+      <w:r>
+        <w:rPr>
+          <w:rFonts w:asciiTheme="majorHAnsi" w:hAnsiTheme="majorHAnsi" w:cstheme="majorHAnsi"/>
+          <w:lang w:val="en-US"/>
+        </w:rPr>
+        <w:t xml:space="preserve"> (TODO: </w:t>
       </w:r>
       <w:proofErr w:type="spellStart"/>
       <w:r>
         <w:rPr>
           <w:rFonts w:asciiTheme="majorHAnsi" w:hAnsiTheme="majorHAnsi" w:cstheme="majorHAnsi"/>
-        </w:rPr>
-        <w:t>progress</w:t>
+          <w:lang w:val="en-US"/>
+        </w:rPr>
+        <w:t>versch</w:t>
       </w:r>
       <w:proofErr w:type="spellEnd"/>
       <w:r>
         <w:rPr>
           <w:rFonts w:asciiTheme="majorHAnsi" w:hAnsiTheme="majorHAnsi" w:cstheme="majorHAnsi"/>
-        </w:rPr>
-        <w:t xml:space="preserve"> (TODO: versch. Exit </w:t>
+          <w:lang w:val="en-US"/>
+        </w:rPr>
+        <w:t xml:space="preserve">. </w:t>
+      </w:r>
+      <w:r>
+        <w:rPr>
+          <w:rFonts w:asciiTheme="majorHAnsi" w:hAnsiTheme="majorHAnsi" w:cstheme="majorHAnsi"/>
+        </w:rPr>
+        <w:t xml:space="preserve">Exit </w:t>
       </w:r>
       <w:proofErr w:type="spellStart"/>
       <w:r>
@@ -4881,61 +4638,29 @@
         </w:numPr>
         <w:rPr>
           <w:rFonts w:asciiTheme="majorHAnsi" w:hAnsiTheme="majorHAnsi" w:cstheme="majorHAnsi"/>
-        </w:rPr>
-      </w:pPr>
-      <w:r>
-        <w:rPr>
-          <w:rFonts w:asciiTheme="majorHAnsi" w:hAnsiTheme="majorHAnsi" w:cstheme="majorHAnsi"/>
-        </w:rPr>
-        <w:t xml:space="preserve">Health </w:t>
-      </w:r>
-      <w:proofErr w:type="spellStart"/>
-      <w:r>
-        <w:rPr>
-          <w:rFonts w:asciiTheme="majorHAnsi" w:hAnsiTheme="majorHAnsi" w:cstheme="majorHAnsi"/>
-        </w:rPr>
-        <w:t>mechanic</w:t>
-      </w:r>
-      <w:proofErr w:type="spellEnd"/>
-      <w:r>
-        <w:rPr>
-          <w:rFonts w:asciiTheme="majorHAnsi" w:hAnsiTheme="majorHAnsi" w:cstheme="majorHAnsi"/>
-        </w:rPr>
-        <w:t xml:space="preserve"> (</w:t>
-      </w:r>
-      <w:proofErr w:type="spellStart"/>
-      <w:r>
-        <w:rPr>
-          <w:rFonts w:asciiTheme="majorHAnsi" w:hAnsiTheme="majorHAnsi" w:cstheme="majorHAnsi"/>
-        </w:rPr>
-        <w:t>damage</w:t>
-      </w:r>
-      <w:proofErr w:type="spellEnd"/>
-      <w:r>
-        <w:rPr>
-          <w:rFonts w:asciiTheme="majorHAnsi" w:hAnsiTheme="majorHAnsi" w:cstheme="majorHAnsi"/>
-        </w:rPr>
-        <w:t xml:space="preserve"> / Player </w:t>
-      </w:r>
-      <w:proofErr w:type="spellStart"/>
-      <w:r>
-        <w:rPr>
-          <w:rFonts w:asciiTheme="majorHAnsi" w:hAnsiTheme="majorHAnsi" w:cstheme="majorHAnsi"/>
-        </w:rPr>
-        <w:t>collides</w:t>
-      </w:r>
-      <w:proofErr w:type="spellEnd"/>
-      <w:r>
-        <w:rPr>
-          <w:rFonts w:asciiTheme="majorHAnsi" w:hAnsiTheme="majorHAnsi" w:cstheme="majorHAnsi"/>
-        </w:rPr>
-        <w:t xml:space="preserve"> w Enemy)</w:t>
+          <w:lang w:val="en-US"/>
+        </w:rPr>
+      </w:pPr>
+      <w:r>
+        <w:rPr>
+          <w:rFonts w:asciiTheme="majorHAnsi" w:hAnsiTheme="majorHAnsi" w:cstheme="majorHAnsi"/>
+          <w:lang w:val="en-US"/>
+        </w:rPr>
+        <w:t>Health mechanic</w:t>
+      </w:r>
+      <w:r>
+        <w:rPr>
+          <w:rFonts w:asciiTheme="majorHAnsi" w:hAnsiTheme="majorHAnsi" w:cstheme="majorHAnsi"/>
+          <w:lang w:val="en-US"/>
+        </w:rPr>
+        <w:t xml:space="preserve"> (damage / Player collides w Enemy)</w:t>
       </w:r>
       <w:r>
         <w:rPr>
           <w:rFonts w:asciiTheme="majorHAnsi" w:hAnsiTheme="majorHAnsi" w:cstheme="majorHAnsi"/>
           <w:color w:val="202124"/>
           <w:shd w:val="clear" w:color="auto" w:fill="FFFFFF"/>
+          <w:lang w:val="en-US"/>
         </w:rPr>
         <w:t xml:space="preserve"> </w:t>
       </w:r>
@@ -4944,6 +4669,7 @@
           <w:rFonts w:ascii="Segoe UI Emoji" w:hAnsi="Segoe UI Emoji" w:cs="Segoe UI Emoji"/>
           <w:color w:val="202124"/>
           <w:shd w:val="clear" w:color="auto" w:fill="FFFFFF"/>
+          <w:lang w:val="en-US"/>
         </w:rPr>
         <w:t>✔</w:t>
       </w:r>
@@ -4958,32 +4684,21 @@
       <w:r>
         <w:rPr>
           <w:rFonts w:asciiTheme="majorHAnsi" w:hAnsiTheme="majorHAnsi" w:cstheme="majorHAnsi"/>
+          <w:lang w:val="en-US"/>
         </w:rPr>
         <w:t xml:space="preserve"> </w:t>
       </w:r>
       <w:r>
         <w:rPr>
           <w:rFonts w:asciiTheme="majorHAnsi" w:hAnsiTheme="majorHAnsi" w:cstheme="majorHAnsi"/>
-        </w:rPr>
-        <w:t xml:space="preserve">(TODO: Heart </w:t>
-      </w:r>
-      <w:proofErr w:type="spellStart"/>
-      <w:r>
-        <w:rPr>
-          <w:rFonts w:asciiTheme="majorHAnsi" w:hAnsiTheme="majorHAnsi" w:cstheme="majorHAnsi"/>
-        </w:rPr>
-        <w:t>pulsating</w:t>
-      </w:r>
-      <w:proofErr w:type="spellEnd"/>
-      <w:r>
-        <w:rPr>
-          <w:rFonts w:asciiTheme="majorHAnsi" w:hAnsiTheme="majorHAnsi" w:cstheme="majorHAnsi"/>
-        </w:rPr>
-        <w:t>)</w:t>
-      </w:r>
-      <w:r>
-        <w:rPr>
-          <w:rFonts w:asciiTheme="majorHAnsi" w:hAnsiTheme="majorHAnsi" w:cstheme="majorHAnsi"/>
+          <w:lang w:val="en-US"/>
+        </w:rPr>
+        <w:t>(TODO: Heart pulsating)</w:t>
+      </w:r>
+      <w:r>
+        <w:rPr>
+          <w:rFonts w:asciiTheme="majorHAnsi" w:hAnsiTheme="majorHAnsi" w:cstheme="majorHAnsi"/>
+          <w:lang w:val="en-US"/>
         </w:rPr>
         <w:t xml:space="preserve"> </w:t>
       </w:r>
@@ -5221,6 +4936,7 @@
         </w:numPr>
         <w:rPr>
           <w:rFonts w:asciiTheme="majorHAnsi" w:hAnsiTheme="majorHAnsi" w:cstheme="majorHAnsi"/>
+          <w:lang w:val="en-US"/>
         </w:rPr>
       </w:pPr>
       <w:r>
@@ -5228,82 +4944,35 @@
           <w:rFonts w:asciiTheme="majorHAnsi" w:hAnsiTheme="majorHAnsi" w:cstheme="majorHAnsi"/>
           <w:b/>
           <w:bCs/>
+          <w:lang w:val="en-US"/>
         </w:rPr>
         <w:t>Optional:</w:t>
       </w:r>
       <w:r>
         <w:rPr>
           <w:rFonts w:asciiTheme="majorHAnsi" w:hAnsiTheme="majorHAnsi" w:cstheme="majorHAnsi"/>
+          <w:lang w:val="en-US"/>
         </w:rPr>
         <w:t xml:space="preserve"> </w:t>
       </w:r>
-      <w:proofErr w:type="spellStart"/>
-      <w:r>
-        <w:rPr>
-          <w:rFonts w:asciiTheme="majorHAnsi" w:hAnsiTheme="majorHAnsi" w:cstheme="majorHAnsi"/>
-        </w:rPr>
-        <w:t>Bullets</w:t>
-      </w:r>
-      <w:proofErr w:type="spellEnd"/>
-      <w:r>
-        <w:rPr>
-          <w:rFonts w:asciiTheme="majorHAnsi" w:hAnsiTheme="majorHAnsi" w:cstheme="majorHAnsi"/>
-        </w:rPr>
-        <w:t xml:space="preserve"> / </w:t>
-      </w:r>
-      <w:proofErr w:type="spellStart"/>
-      <w:r>
-        <w:rPr>
-          <w:rFonts w:asciiTheme="majorHAnsi" w:hAnsiTheme="majorHAnsi" w:cstheme="majorHAnsi"/>
-        </w:rPr>
-        <w:t>shooting</w:t>
-      </w:r>
-      <w:proofErr w:type="spellEnd"/>
-      <w:r>
-        <w:rPr>
-          <w:rFonts w:asciiTheme="majorHAnsi" w:hAnsiTheme="majorHAnsi" w:cstheme="majorHAnsi"/>
-        </w:rPr>
-        <w:t xml:space="preserve"> / </w:t>
-      </w:r>
-      <w:proofErr w:type="spellStart"/>
-      <w:r>
-        <w:rPr>
-          <w:rFonts w:asciiTheme="majorHAnsi" w:hAnsiTheme="majorHAnsi" w:cstheme="majorHAnsi"/>
-        </w:rPr>
-        <w:t>stunning</w:t>
-      </w:r>
-      <w:proofErr w:type="spellEnd"/>
-      <w:r>
-        <w:rPr>
-          <w:rFonts w:asciiTheme="majorHAnsi" w:hAnsiTheme="majorHAnsi" w:cstheme="majorHAnsi"/>
-        </w:rPr>
-        <w:t xml:space="preserve"> </w:t>
-      </w:r>
-      <w:proofErr w:type="spellStart"/>
-      <w:r>
-        <w:rPr>
-          <w:rFonts w:asciiTheme="majorHAnsi" w:hAnsiTheme="majorHAnsi" w:cstheme="majorHAnsi"/>
-        </w:rPr>
-        <w:t>the</w:t>
-      </w:r>
-      <w:proofErr w:type="spellEnd"/>
-      <w:r>
-        <w:rPr>
-          <w:rFonts w:asciiTheme="majorHAnsi" w:hAnsiTheme="majorHAnsi" w:cstheme="majorHAnsi"/>
-        </w:rPr>
-        <w:t xml:space="preserve"> </w:t>
-      </w:r>
-      <w:proofErr w:type="spellStart"/>
-      <w:r>
-        <w:rPr>
-          <w:rFonts w:asciiTheme="majorHAnsi" w:hAnsiTheme="majorHAnsi" w:cstheme="majorHAnsi"/>
-        </w:rPr>
-        <w:t>enemy</w:t>
-      </w:r>
-      <w:proofErr w:type="spellEnd"/>
-      <w:r>
-        <w:rPr>
-          <w:rFonts w:asciiTheme="majorHAnsi" w:hAnsiTheme="majorHAnsi" w:cstheme="majorHAnsi"/>
+      <w:r>
+        <w:rPr>
+          <w:rFonts w:asciiTheme="majorHAnsi" w:hAnsiTheme="majorHAnsi" w:cstheme="majorHAnsi"/>
+          <w:lang w:val="en-US"/>
+        </w:rPr>
+        <w:t>Bullets / shooting</w:t>
+      </w:r>
+      <w:r>
+        <w:rPr>
+          <w:rFonts w:asciiTheme="majorHAnsi" w:hAnsiTheme="majorHAnsi" w:cstheme="majorHAnsi"/>
+          <w:lang w:val="en-US"/>
+        </w:rPr>
+        <w:t xml:space="preserve"> / stunning the enemy</w:t>
+      </w:r>
+      <w:r>
+        <w:rPr>
+          <w:rFonts w:asciiTheme="majorHAnsi" w:hAnsiTheme="majorHAnsi" w:cstheme="majorHAnsi"/>
+          <w:lang w:val="en-US"/>
         </w:rPr>
         <w:t>?</w:t>
       </w:r>
@@ -5684,7 +5353,7 @@
                       <a:effectLst/>
                       <a:extLst>
                         <a:ext uri="{C572A759-6A51-4108-AA02-DFA0A04FC94B}">
-                          <ma14:wrappingTextBoxFlag xmlns:ma14="http://schemas.microsoft.com/office/mac/drawingml/2011/main" xmlns:w="http://schemas.openxmlformats.org/wordprocessingml/2006/main" xmlns:w10="urn:schemas-microsoft-com:office:word" xmlns:v="urn:schemas-microsoft-com:vml" xmlns:o="urn:schemas-microsoft-com:office:office" xmlns:mv="urn:schemas-microsoft-com:mac:vml" xmlns:mo="http://schemas.microsoft.com/office/mac/office/2008/main" xmlns="" xmlns:w16sdtdh="http://schemas.microsoft.com/office/word/2020/wordml/sdtdatahash" xmlns:w16="http://schemas.microsoft.com/office/word/2018/wordml" xmlns:w16cex="http://schemas.microsoft.com/office/word/2018/wordml/cex"/>
+                          <ma14:wrappingTextBoxFlag xmlns:w16cex="http://schemas.microsoft.com/office/word/2018/wordml/cex" xmlns:w16="http://schemas.microsoft.com/office/word/2018/wordml" xmlns:w16sdtdh="http://schemas.microsoft.com/office/word/2020/wordml/sdtdatahash" xmlns="" xmlns:mo="http://schemas.microsoft.com/office/mac/office/2008/main" xmlns:mv="urn:schemas-microsoft-com:mac:vml" xmlns:o="urn:schemas-microsoft-com:office:office" xmlns:v="urn:schemas-microsoft-com:vml" xmlns:w10="urn:schemas-microsoft-com:office:word" xmlns:w="http://schemas.openxmlformats.org/wordprocessingml/2006/main" xmlns:ma14="http://schemas.microsoft.com/office/mac/drawingml/2011/main"/>
                         </a:ext>
                       </a:extLst>
                     </wps:spPr>
@@ -6184,7 +5853,7 @@
                       <a:effectLst/>
                       <a:extLst>
                         <a:ext uri="{C572A759-6A51-4108-AA02-DFA0A04FC94B}">
-                          <ma14:wrappingTextBoxFlag xmlns:ma14="http://schemas.microsoft.com/office/mac/drawingml/2011/main" xmlns:w="http://schemas.openxmlformats.org/wordprocessingml/2006/main" xmlns:w10="urn:schemas-microsoft-com:office:word" xmlns:v="urn:schemas-microsoft-com:vml" xmlns:o="urn:schemas-microsoft-com:office:office" xmlns:mv="urn:schemas-microsoft-com:mac:vml" xmlns:mo="http://schemas.microsoft.com/office/mac/office/2008/main" xmlns="" xmlns:w16sdtdh="http://schemas.microsoft.com/office/word/2020/wordml/sdtdatahash" xmlns:w16="http://schemas.microsoft.com/office/word/2018/wordml" xmlns:w16cex="http://schemas.microsoft.com/office/word/2018/wordml/cex"/>
+                          <ma14:wrappingTextBoxFlag xmlns:w16cex="http://schemas.microsoft.com/office/word/2018/wordml/cex" xmlns:w16="http://schemas.microsoft.com/office/word/2018/wordml" xmlns:w16sdtdh="http://schemas.microsoft.com/office/word/2020/wordml/sdtdatahash" xmlns="" xmlns:mo="http://schemas.microsoft.com/office/mac/office/2008/main" xmlns:mv="urn:schemas-microsoft-com:mac:vml" xmlns:o="urn:schemas-microsoft-com:office:office" xmlns:v="urn:schemas-microsoft-com:vml" xmlns:w10="urn:schemas-microsoft-com:office:word" xmlns:w="http://schemas.openxmlformats.org/wordprocessingml/2006/main" xmlns:ma14="http://schemas.microsoft.com/office/mac/drawingml/2011/main"/>
                         </a:ext>
                       </a:extLst>
                     </wps:spPr>
@@ -6266,6 +5935,9 @@
   <w:p>
     <w:pPr>
       <w:pStyle w:val="Kopfzeile"/>
+      <w:rPr>
+        <w:lang w:val="en-US"/>
+      </w:rPr>
     </w:pPr>
     <w:sdt>
       <w:sdtPr>
@@ -6279,6 +5951,9 @@
       <w:sdtEndPr/>
       <w:sdtContent>
         <w:r>
+          <w:rPr>
+            <w:lang w:val="en-US"/>
+          </w:rPr>
           <w:t>[Type text]</w:t>
         </w:r>
       </w:sdtContent>
@@ -6317,6 +5992,9 @@
       <w:sdtEndPr/>
       <w:sdtContent>
         <w:r>
+          <w:rPr>
+            <w:lang w:val="en-US"/>
+          </w:rPr>
           <w:t>[Type text]</w:t>
         </w:r>
       </w:sdtContent>
@@ -6325,6 +6003,9 @@
   <w:p>
     <w:pPr>
       <w:pStyle w:val="Kopfzeile"/>
+      <w:rPr>
+        <w:lang w:val="en-US"/>
+      </w:rPr>
     </w:pPr>
   </w:p>
 </w:hdr>
@@ -6375,7 +6056,7 @@
                       <a:effectLst/>
                       <a:extLst>
                         <a:ext uri="{C572A759-6A51-4108-AA02-DFA0A04FC94B}">
-                          <ma14:wrappingTextBoxFlag xmlns:ma14="http://schemas.microsoft.com/office/mac/drawingml/2011/main" xmlns:w="http://schemas.openxmlformats.org/wordprocessingml/2006/main" xmlns:w10="urn:schemas-microsoft-com:office:word" xmlns:v="urn:schemas-microsoft-com:vml" xmlns:o="urn:schemas-microsoft-com:office:office" xmlns:mv="urn:schemas-microsoft-com:mac:vml" xmlns:mo="http://schemas.microsoft.com/office/mac/office/2008/main" xmlns="" xmlns:w16sdtdh="http://schemas.microsoft.com/office/word/2020/wordml/sdtdatahash" xmlns:w16="http://schemas.microsoft.com/office/word/2018/wordml" xmlns:w16cex="http://schemas.microsoft.com/office/word/2018/wordml/cex"/>
+                          <ma14:wrappingTextBoxFlag xmlns:w16cex="http://schemas.microsoft.com/office/word/2018/wordml/cex" xmlns:w16="http://schemas.microsoft.com/office/word/2018/wordml" xmlns:w16sdtdh="http://schemas.microsoft.com/office/word/2020/wordml/sdtdatahash" xmlns="" xmlns:mo="http://schemas.microsoft.com/office/mac/office/2008/main" xmlns:mv="urn:schemas-microsoft-com:mac:vml" xmlns:o="urn:schemas-microsoft-com:office:office" xmlns:v="urn:schemas-microsoft-com:vml" xmlns:w10="urn:schemas-microsoft-com:office:word" xmlns:w="http://schemas.openxmlformats.org/wordprocessingml/2006/main" xmlns:ma14="http://schemas.microsoft.com/office/mac/drawingml/2011/main"/>
                         </a:ext>
                       </a:extLst>
                     </wps:spPr>
@@ -6498,7 +6179,7 @@
                       <a:effectLst/>
                       <a:extLst>
                         <a:ext uri="{C572A759-6A51-4108-AA02-DFA0A04FC94B}">
-                          <ma14:wrappingTextBoxFlag xmlns:ma14="http://schemas.microsoft.com/office/mac/drawingml/2011/main" xmlns:w="http://schemas.openxmlformats.org/wordprocessingml/2006/main" xmlns:w10="urn:schemas-microsoft-com:office:word" xmlns:v="urn:schemas-microsoft-com:vml" xmlns:o="urn:schemas-microsoft-com:office:office" xmlns:mv="urn:schemas-microsoft-com:mac:vml" xmlns:mo="http://schemas.microsoft.com/office/mac/office/2008/main" xmlns="" xmlns:w16sdtdh="http://schemas.microsoft.com/office/word/2020/wordml/sdtdatahash" xmlns:w16="http://schemas.microsoft.com/office/word/2018/wordml" xmlns:w16cex="http://schemas.microsoft.com/office/word/2018/wordml/cex"/>
+                          <ma14:wrappingTextBoxFlag xmlns:w16cex="http://schemas.microsoft.com/office/word/2018/wordml/cex" xmlns:w16="http://schemas.microsoft.com/office/word/2018/wordml" xmlns:w16sdtdh="http://schemas.microsoft.com/office/word/2020/wordml/sdtdatahash" xmlns="" xmlns:mo="http://schemas.microsoft.com/office/mac/office/2008/main" xmlns:mv="urn:schemas-microsoft-com:mac:vml" xmlns:o="urn:schemas-microsoft-com:office:office" xmlns:v="urn:schemas-microsoft-com:vml" xmlns:w10="urn:schemas-microsoft-com:office:word" xmlns:w="http://schemas.openxmlformats.org/wordprocessingml/2006/main" xmlns:ma14="http://schemas.microsoft.com/office/mac/drawingml/2011/main"/>
                         </a:ext>
                       </a:extLst>
                     </wps:spPr>
@@ -6624,7 +6305,7 @@
                       <a:effectLst/>
                       <a:extLst>
                         <a:ext uri="{C572A759-6A51-4108-AA02-DFA0A04FC94B}">
-                          <ma14:wrappingTextBoxFlag xmlns:ma14="http://schemas.microsoft.com/office/mac/drawingml/2011/main" xmlns:w="http://schemas.openxmlformats.org/wordprocessingml/2006/main" xmlns:w10="urn:schemas-microsoft-com:office:word" xmlns:v="urn:schemas-microsoft-com:vml" xmlns:o="urn:schemas-microsoft-com:office:office" xmlns:mv="urn:schemas-microsoft-com:mac:vml" xmlns:mo="http://schemas.microsoft.com/office/mac/office/2008/main" xmlns="" xmlns:w16sdtdh="http://schemas.microsoft.com/office/word/2020/wordml/sdtdatahash" xmlns:w16="http://schemas.microsoft.com/office/word/2018/wordml" xmlns:w16cex="http://schemas.microsoft.com/office/word/2018/wordml/cex"/>
+                          <ma14:wrappingTextBoxFlag xmlns:w16cex="http://schemas.microsoft.com/office/word/2018/wordml/cex" xmlns:w16="http://schemas.microsoft.com/office/word/2018/wordml" xmlns:w16sdtdh="http://schemas.microsoft.com/office/word/2020/wordml/sdtdatahash" xmlns="" xmlns:mo="http://schemas.microsoft.com/office/mac/office/2008/main" xmlns:mv="urn:schemas-microsoft-com:mac:vml" xmlns:o="urn:schemas-microsoft-com:office:office" xmlns:v="urn:schemas-microsoft-com:vml" xmlns:w10="urn:schemas-microsoft-com:office:word" xmlns:w="http://schemas.openxmlformats.org/wordprocessingml/2006/main" xmlns:ma14="http://schemas.microsoft.com/office/mac/drawingml/2011/main"/>
                         </a:ext>
                       </a:extLst>
                     </wps:spPr>
@@ -9618,6 +9299,7 @@
     <w:rsid w:val="00CF672C"/>
     <w:rsid w:val="00D35E43"/>
     <w:rsid w:val="00F07998"/>
+    <w:rsid w:val="00FC61CB"/>
     <w:rsid w:val="00FC7188"/>
   </w:rsids>
   <m:mathPr>
@@ -10400,7 +10082,7 @@
 </file>
 
 <file path=customXml/itemProps1.xml><?xml version="1.0" encoding="utf-8"?>
-<ds:datastoreItem xmlns:ds="http://schemas.openxmlformats.org/officeDocument/2006/customXml" ds:itemID="{8516FC97-4471-4A45-8706-D78AF9A1C736}">
+<ds:datastoreItem xmlns:ds="http://schemas.openxmlformats.org/officeDocument/2006/customXml" ds:itemID="{196BAFB0-2D7F-46A1-AC6E-634E03CC4EFB}">
   <ds:schemaRefs>
     <ds:schemaRef ds:uri="http://schemas.openxmlformats.org/officeDocument/2006/bibliography"/>
   </ds:schemaRefs>

</xml_diff>